<commit_message>
Nettoyage typographique et orthographique.
</commit_message>
<xml_diff>
--- a/docs/Rapport de modélisation.docx
+++ b/docs/Rapport de modélisation.docx
@@ -1,6 +1,6 @@
 
 <file path=word/document.xml><?xml version="1.0" encoding="utf-8"?>
-<w:document xmlns:wpc="http://schemas.microsoft.com/office/word/2010/wordprocessingCanvas" xmlns:cx="http://schemas.microsoft.com/office/drawing/2014/chartex" xmlns:cx1="http://schemas.microsoft.com/office/drawing/2015/9/8/chartex" xmlns:mc="http://schemas.openxmlformats.org/markup-compatibility/2006" xmlns:o="urn:schemas-microsoft-com:office:office" xmlns:r="http://schemas.openxmlformats.org/officeDocument/2006/relationships" xmlns:m="http://schemas.openxmlformats.org/officeDocument/2006/math" xmlns:v="urn:schemas-microsoft-com:vml" xmlns:wp14="http://schemas.microsoft.com/office/word/2010/wordprocessingDrawing" xmlns:wp="http://schemas.openxmlformats.org/drawingml/2006/wordprocessingDrawing" xmlns:w10="urn:schemas-microsoft-com:office:word" xmlns:w="http://schemas.openxmlformats.org/wordprocessingml/2006/main" xmlns:w14="http://schemas.microsoft.com/office/word/2010/wordml" xmlns:w15="http://schemas.microsoft.com/office/word/2012/wordml" xmlns:w16se="http://schemas.microsoft.com/office/word/2015/wordml/symex" xmlns:wpg="http://schemas.microsoft.com/office/word/2010/wordprocessingGroup" xmlns:wpi="http://schemas.microsoft.com/office/word/2010/wordprocessingInk" xmlns:wne="http://schemas.microsoft.com/office/word/2006/wordml" xmlns:wps="http://schemas.microsoft.com/office/word/2010/wordprocessingShape" mc:Ignorable="w14 w15 w16se wp14">
+<w:document xmlns:wpc="http://schemas.microsoft.com/office/word/2010/wordprocessingCanvas" xmlns:cx="http://schemas.microsoft.com/office/drawing/2014/chartex" xmlns:cx1="http://schemas.microsoft.com/office/drawing/2015/9/8/chartex" xmlns:cx2="http://schemas.microsoft.com/office/drawing/2015/10/21/chartex" xmlns:cx3="http://schemas.microsoft.com/office/drawing/2016/5/9/chartex" xmlns:cx4="http://schemas.microsoft.com/office/drawing/2016/5/10/chartex" xmlns:cx5="http://schemas.microsoft.com/office/drawing/2016/5/11/chartex" xmlns:cx6="http://schemas.microsoft.com/office/drawing/2016/5/12/chartex" xmlns:cx7="http://schemas.microsoft.com/office/drawing/2016/5/13/chartex" xmlns:cx8="http://schemas.microsoft.com/office/drawing/2016/5/14/chartex" xmlns:mc="http://schemas.openxmlformats.org/markup-compatibility/2006" xmlns:aink="http://schemas.microsoft.com/office/drawing/2016/ink" xmlns:am3d="http://schemas.microsoft.com/office/drawing/2017/model3d" xmlns:o="urn:schemas-microsoft-com:office:office" xmlns:r="http://schemas.openxmlformats.org/officeDocument/2006/relationships" xmlns:m="http://schemas.openxmlformats.org/officeDocument/2006/math" xmlns:v="urn:schemas-microsoft-com:vml" xmlns:wp14="http://schemas.microsoft.com/office/word/2010/wordprocessingDrawing" xmlns:wp="http://schemas.openxmlformats.org/drawingml/2006/wordprocessingDrawing" xmlns:w10="urn:schemas-microsoft-com:office:word" xmlns:w="http://schemas.openxmlformats.org/wordprocessingml/2006/main" xmlns:w14="http://schemas.microsoft.com/office/word/2010/wordml" xmlns:w15="http://schemas.microsoft.com/office/word/2012/wordml" xmlns:w16cid="http://schemas.microsoft.com/office/word/2016/wordml/cid" xmlns:w16se="http://schemas.microsoft.com/office/word/2015/wordml/symex" xmlns:wpg="http://schemas.microsoft.com/office/word/2010/wordprocessingGroup" xmlns:wpi="http://schemas.microsoft.com/office/word/2010/wordprocessingInk" xmlns:wne="http://schemas.microsoft.com/office/word/2006/wordml" xmlns:wps="http://schemas.microsoft.com/office/word/2010/wordprocessingShape" mc:Ignorable="w14 w15 w16se w16cid wp14">
   <w:body>
     <w:p>
       <w:pPr>
@@ -15,12 +15,7 @@
       </w:r>
       <w:proofErr w:type="spellStart"/>
       <w:r>
-        <w:t>Ro</w:t>
-      </w:r>
-      <w:bookmarkStart w:id="0" w:name="_GoBack"/>
-      <w:bookmarkEnd w:id="0"/>
-      <w:r>
-        <w:t>uthier</w:t>
+        <w:t>Routhier</w:t>
       </w:r>
       <w:proofErr w:type="spellEnd"/>
       <w:r>
@@ -53,7 +48,7 @@
       <w:sdtContent>
         <w:p>
           <w:pPr>
-            <w:pStyle w:val="Titre"/>
+            <w:pStyle w:val="Title"/>
           </w:pPr>
           <w:r>
             <w:t>Rapport de modélisation</w:t>
@@ -74,11 +69,9 @@
       <w:r>
         <w:t xml:space="preserve">Samir </w:t>
       </w:r>
-      <w:proofErr w:type="spellStart"/>
       <w:r>
         <w:t>Elouasbi</w:t>
       </w:r>
-      <w:proofErr w:type="spellEnd"/>
       <w:r>
         <w:br/>
         <w:t>dans le cadre du cours</w:t>
@@ -166,6 +159,10 @@
     <w:sdt>
       <w:sdtPr>
         <w:rPr>
+          <w:rFonts w:asciiTheme="minorHAnsi" w:eastAsiaTheme="minorHAnsi" w:hAnsiTheme="minorHAnsi" w:cstheme="minorBidi"/>
+          <w:color w:val="auto"/>
+          <w:sz w:val="22"/>
+          <w:szCs w:val="22"/>
           <w:lang w:val="fr-FR"/>
         </w:rPr>
         <w:id w:val="300970004"/>
@@ -176,18 +173,14 @@
       </w:sdtPr>
       <w:sdtEndPr>
         <w:rPr>
-          <w:rFonts w:asciiTheme="minorHAnsi" w:eastAsiaTheme="minorHAnsi" w:hAnsiTheme="minorHAnsi" w:cstheme="minorBidi"/>
           <w:b/>
           <w:bCs/>
-          <w:color w:val="auto"/>
-          <w:sz w:val="22"/>
-          <w:szCs w:val="22"/>
         </w:rPr>
       </w:sdtEndPr>
       <w:sdtContent>
         <w:p>
           <w:pPr>
-            <w:pStyle w:val="En-ttedetabledesmatires"/>
+            <w:pStyle w:val="TOCHeading"/>
           </w:pPr>
           <w:r>
             <w:rPr>
@@ -198,7 +191,7 @@
         </w:p>
         <w:p>
           <w:pPr>
-            <w:pStyle w:val="TM1"/>
+            <w:pStyle w:val="TOC1"/>
             <w:tabs>
               <w:tab w:val="right" w:leader="dot" w:pos="10070"/>
             </w:tabs>
@@ -218,7 +211,7 @@
           <w:hyperlink w:anchor="_Toc20751433" w:history="1">
             <w:r>
               <w:rPr>
-                <w:rStyle w:val="Lienhypertexte"/>
+                <w:rStyle w:val="Hyperlink"/>
                 <w:noProof/>
               </w:rPr>
               <w:t>Introduction</w:t>
@@ -275,7 +268,7 @@
         </w:p>
         <w:p>
           <w:pPr>
-            <w:pStyle w:val="TM1"/>
+            <w:pStyle w:val="TOC1"/>
             <w:tabs>
               <w:tab w:val="right" w:leader="dot" w:pos="10070"/>
             </w:tabs>
@@ -286,7 +279,7 @@
           <w:hyperlink w:anchor="_Toc20751434" w:history="1">
             <w:r>
               <w:rPr>
-                <w:rStyle w:val="Lienhypertexte"/>
+                <w:rStyle w:val="Hyperlink"/>
                 <w:noProof/>
               </w:rPr>
               <w:t>Cas d’utilisations</w:t>
@@ -343,7 +336,7 @@
         </w:p>
         <w:p>
           <w:pPr>
-            <w:pStyle w:val="TM1"/>
+            <w:pStyle w:val="TOC1"/>
             <w:tabs>
               <w:tab w:val="right" w:leader="dot" w:pos="10070"/>
             </w:tabs>
@@ -354,7 +347,7 @@
           <w:hyperlink w:anchor="_Toc20751435" w:history="1">
             <w:r>
               <w:rPr>
-                <w:rStyle w:val="Lienhypertexte"/>
+                <w:rStyle w:val="Hyperlink"/>
                 <w:noProof/>
               </w:rPr>
               <w:t>Prototype</w:t>
@@ -411,7 +404,7 @@
         </w:p>
         <w:p>
           <w:pPr>
-            <w:pStyle w:val="TM1"/>
+            <w:pStyle w:val="TOC1"/>
             <w:tabs>
               <w:tab w:val="right" w:leader="dot" w:pos="10070"/>
             </w:tabs>
@@ -422,7 +415,7 @@
           <w:hyperlink w:anchor="_Toc20751436" w:history="1">
             <w:r>
               <w:rPr>
-                <w:rStyle w:val="Lienhypertexte"/>
+                <w:rStyle w:val="Hyperlink"/>
                 <w:noProof/>
               </w:rPr>
               <w:t>Diagramme des flux données</w:t>
@@ -492,13 +485,14 @@
     <w:p/>
     <w:p>
       <w:pPr>
-        <w:pStyle w:val="Titre1"/>
+        <w:pStyle w:val="Heading1"/>
       </w:pPr>
-      <w:bookmarkStart w:id="1" w:name="_Toc20751433"/>
-      <w:r>
+      <w:bookmarkStart w:id="0" w:name="_Toc20751433"/>
+      <w:r>
+        <w:lastRenderedPageBreak/>
         <w:t>Introduction</w:t>
       </w:r>
-      <w:bookmarkEnd w:id="1"/>
+      <w:bookmarkEnd w:id="0"/>
     </w:p>
     <w:p>
       <w:r>
@@ -512,17 +506,14 @@
     </w:p>
     <w:p>
       <w:pPr>
-        <w:pStyle w:val="Titre1"/>
+        <w:pStyle w:val="Heading1"/>
       </w:pPr>
+      <w:bookmarkStart w:id="1" w:name="_Toc20751434"/>
       <w:r>
         <w:lastRenderedPageBreak/>
-        <w:t xml:space="preserve"> </w:t>
-      </w:r>
-      <w:bookmarkStart w:id="2" w:name="_Toc20751434"/>
-      <w:r>
         <w:t>Cas d’utilisations</w:t>
       </w:r>
-      <w:bookmarkEnd w:id="2"/>
+      <w:bookmarkEnd w:id="1"/>
     </w:p>
     <w:p>
       <w:r>
@@ -544,7 +535,7 @@
           <w:lang w:val="en-US"/>
         </w:rPr>
         <w:drawing>
-          <wp:inline distT="0" distB="0" distL="0" distR="0">
+          <wp:inline distT="0" distB="0" distL="0" distR="0" wp14:anchorId="5BA0E9FC" wp14:editId="473D5378">
             <wp:extent cx="6400800" cy="4774581"/>
             <wp:effectExtent l="0" t="0" r="0" b="6985"/>
             <wp:docPr id="1" name="Image 1" descr="C:\Users\info1\Desktop\Diagramme des cas d'utilisations.png"/>
@@ -595,34 +586,29 @@
     </w:p>
     <w:p>
       <w:pPr>
-        <w:pStyle w:val="Titre1"/>
+        <w:pStyle w:val="Heading1"/>
       </w:pPr>
-      <w:bookmarkStart w:id="3" w:name="_Toc20751435"/>
+      <w:bookmarkStart w:id="2" w:name="_Toc20751435"/>
       <w:r>
         <w:lastRenderedPageBreak/>
         <w:t>Prototype</w:t>
       </w:r>
-      <w:bookmarkEnd w:id="3"/>
+      <w:bookmarkEnd w:id="2"/>
     </w:p>
     <w:p>
       <w:r>
         <w:t xml:space="preserve">Le </w:t>
       </w:r>
-      <w:proofErr w:type="spellStart"/>
-      <w:r>
-        <w:t>prototye</w:t>
-      </w:r>
-      <w:proofErr w:type="spellEnd"/>
+      <w:r>
+        <w:t>prototype</w:t>
+      </w:r>
       <w:r>
         <w:t xml:space="preserve"> </w:t>
       </w:r>
-      <w:proofErr w:type="spellStart"/>
-      <w:r>
-        <w:t>ci-bas</w:t>
-      </w:r>
-      <w:proofErr w:type="spellEnd"/>
-      <w:r>
-        <w:t xml:space="preserve"> offre un tour guidé de notre conception du la progression de l’expérience utilisateur. Après une démonstration du concept de connexion de l’utilisateur, on débute par la présentation du module de création d’un plan-cadre. Celui-ci guide l’utilisateur au traver</w:t>
+      <w:bookmarkStart w:id="3" w:name="_GoBack"/>
+      <w:bookmarkEnd w:id="3"/>
+      <w:r>
+        <w:t>ci-bas offre un tour guidé de notre conception du la progression de l’expérience utilisateur. Après une démonstration du concept de connexion de l’utilisateur, on débute par la présentation du module de création d’un plan-cadre. Celui-ci guide l’utilisateur au traver</w:t>
       </w:r>
       <w:r>
         <w:t>s du processus, divisé en trois</w:t>
@@ -637,7 +623,7 @@
         <w:t xml:space="preserve"> cours, compétences, évaluat</w:t>
       </w:r>
       <w:r>
-        <w:t>ion certificative finale. Ensuite, le prototype démontre le processus de création d’un plan de cours, similaire à celui d’un plan-cadre. L’usager est guidé au travers des étapes :  la création du calendrier des activités l’élaboration des évaluations du cours, le matériel requis, et finalement la précision de certaines politiques du cours.</w:t>
+        <w:t>ion certificative finale. Ensuite, le prototype démontre le processus de création d’un plan de cours, similaire à celui d’un plan-cadre. L’usager est guidé au travers des étapes : la création du calendrier des activités l’élaboration des évaluations du cours, le matériel requis, et finalement la précision de certaines politiques du cours.</w:t>
       </w:r>
     </w:p>
     <w:p>
@@ -658,27 +644,15 @@
       <w:hyperlink r:id="rId11" w:history="1">
         <w:r>
           <w:rPr>
-            <w:rStyle w:val="Lienhypertexte"/>
+            <w:rStyle w:val="Hyperlink"/>
           </w:rPr>
-          <w:t>https://m</w:t>
-        </w:r>
-        <w:r>
-          <w:rPr>
-            <w:rStyle w:val="Lienhypertexte"/>
-          </w:rPr>
-          <w:t>a</w:t>
-        </w:r>
-        <w:r>
-          <w:rPr>
-            <w:rStyle w:val="Lienhypertexte"/>
-          </w:rPr>
-          <w:t>rvelapp.com/44cb97h</w:t>
+          <w:t>https://marvelapp.com/44cb97h</w:t>
         </w:r>
       </w:hyperlink>
     </w:p>
     <w:p>
       <w:pPr>
-        <w:pStyle w:val="Titre1"/>
+        <w:pStyle w:val="Heading1"/>
       </w:pPr>
       <w:bookmarkStart w:id="4" w:name="_Toc20751436"/>
       <w:r>
@@ -690,7 +664,7 @@
     <w:p/>
     <w:p>
       <w:pPr>
-        <w:pStyle w:val="Titre1"/>
+        <w:pStyle w:val="Heading1"/>
       </w:pPr>
     </w:p>
     <w:sectPr>
@@ -704,7 +678,7 @@
 </file>
 
 <file path=word/endnotes.xml><?xml version="1.0" encoding="utf-8"?>
-<w:endnotes xmlns:wpc="http://schemas.microsoft.com/office/word/2010/wordprocessingCanvas" xmlns:cx="http://schemas.microsoft.com/office/drawing/2014/chartex" xmlns:cx1="http://schemas.microsoft.com/office/drawing/2015/9/8/chartex" xmlns:mc="http://schemas.openxmlformats.org/markup-compatibility/2006" xmlns:o="urn:schemas-microsoft-com:office:office" xmlns:r="http://schemas.openxmlformats.org/officeDocument/2006/relationships" xmlns:m="http://schemas.openxmlformats.org/officeDocument/2006/math" xmlns:v="urn:schemas-microsoft-com:vml" xmlns:wp14="http://schemas.microsoft.com/office/word/2010/wordprocessingDrawing" xmlns:wp="http://schemas.openxmlformats.org/drawingml/2006/wordprocessingDrawing" xmlns:w10="urn:schemas-microsoft-com:office:word" xmlns:w="http://schemas.openxmlformats.org/wordprocessingml/2006/main" xmlns:w14="http://schemas.microsoft.com/office/word/2010/wordml" xmlns:w15="http://schemas.microsoft.com/office/word/2012/wordml" xmlns:w16se="http://schemas.microsoft.com/office/word/2015/wordml/symex" xmlns:wpg="http://schemas.microsoft.com/office/word/2010/wordprocessingGroup" xmlns:wpi="http://schemas.microsoft.com/office/word/2010/wordprocessingInk" xmlns:wne="http://schemas.microsoft.com/office/word/2006/wordml" xmlns:wps="http://schemas.microsoft.com/office/word/2010/wordprocessingShape" mc:Ignorable="w14 w15 w16se wp14">
+<w:endnotes xmlns:wpc="http://schemas.microsoft.com/office/word/2010/wordprocessingCanvas" xmlns:cx="http://schemas.microsoft.com/office/drawing/2014/chartex" xmlns:cx1="http://schemas.microsoft.com/office/drawing/2015/9/8/chartex" xmlns:cx2="http://schemas.microsoft.com/office/drawing/2015/10/21/chartex" xmlns:cx3="http://schemas.microsoft.com/office/drawing/2016/5/9/chartex" xmlns:cx4="http://schemas.microsoft.com/office/drawing/2016/5/10/chartex" xmlns:cx5="http://schemas.microsoft.com/office/drawing/2016/5/11/chartex" xmlns:cx6="http://schemas.microsoft.com/office/drawing/2016/5/12/chartex" xmlns:cx7="http://schemas.microsoft.com/office/drawing/2016/5/13/chartex" xmlns:cx8="http://schemas.microsoft.com/office/drawing/2016/5/14/chartex" xmlns:mc="http://schemas.openxmlformats.org/markup-compatibility/2006" xmlns:aink="http://schemas.microsoft.com/office/drawing/2016/ink" xmlns:am3d="http://schemas.microsoft.com/office/drawing/2017/model3d" xmlns:o="urn:schemas-microsoft-com:office:office" xmlns:r="http://schemas.openxmlformats.org/officeDocument/2006/relationships" xmlns:m="http://schemas.openxmlformats.org/officeDocument/2006/math" xmlns:v="urn:schemas-microsoft-com:vml" xmlns:wp14="http://schemas.microsoft.com/office/word/2010/wordprocessingDrawing" xmlns:wp="http://schemas.openxmlformats.org/drawingml/2006/wordprocessingDrawing" xmlns:w10="urn:schemas-microsoft-com:office:word" xmlns:w="http://schemas.openxmlformats.org/wordprocessingml/2006/main" xmlns:w14="http://schemas.microsoft.com/office/word/2010/wordml" xmlns:w15="http://schemas.microsoft.com/office/word/2012/wordml" xmlns:w16cid="http://schemas.microsoft.com/office/word/2016/wordml/cid" xmlns:w16se="http://schemas.microsoft.com/office/word/2015/wordml/symex" xmlns:wpg="http://schemas.microsoft.com/office/word/2010/wordprocessingGroup" xmlns:wpi="http://schemas.microsoft.com/office/word/2010/wordprocessingInk" xmlns:wne="http://schemas.microsoft.com/office/word/2006/wordml" xmlns:wps="http://schemas.microsoft.com/office/word/2010/wordprocessingShape" mc:Ignorable="w14 w15 w16se w16cid wp14">
   <w:endnote w:type="separator" w:id="-1">
     <w:p>
       <w:pPr>
@@ -729,7 +703,7 @@
 </file>
 
 <file path=word/footer1.xml><?xml version="1.0" encoding="utf-8"?>
-<w:ftr xmlns:wpc="http://schemas.microsoft.com/office/word/2010/wordprocessingCanvas" xmlns:cx="http://schemas.microsoft.com/office/drawing/2014/chartex" xmlns:cx1="http://schemas.microsoft.com/office/drawing/2015/9/8/chartex" xmlns:mc="http://schemas.openxmlformats.org/markup-compatibility/2006" xmlns:o="urn:schemas-microsoft-com:office:office" xmlns:r="http://schemas.openxmlformats.org/officeDocument/2006/relationships" xmlns:m="http://schemas.openxmlformats.org/officeDocument/2006/math" xmlns:v="urn:schemas-microsoft-com:vml" xmlns:wp14="http://schemas.microsoft.com/office/word/2010/wordprocessingDrawing" xmlns:wp="http://schemas.openxmlformats.org/drawingml/2006/wordprocessingDrawing" xmlns:w10="urn:schemas-microsoft-com:office:word" xmlns:w="http://schemas.openxmlformats.org/wordprocessingml/2006/main" xmlns:w14="http://schemas.microsoft.com/office/word/2010/wordml" xmlns:w15="http://schemas.microsoft.com/office/word/2012/wordml" xmlns:w16se="http://schemas.microsoft.com/office/word/2015/wordml/symex" xmlns:wpg="http://schemas.microsoft.com/office/word/2010/wordprocessingGroup" xmlns:wpi="http://schemas.microsoft.com/office/word/2010/wordprocessingInk" xmlns:wne="http://schemas.microsoft.com/office/word/2006/wordml" xmlns:wps="http://schemas.microsoft.com/office/word/2010/wordprocessingShape" mc:Ignorable="w14 w15 w16se wp14">
+<w:ftr xmlns:wpc="http://schemas.microsoft.com/office/word/2010/wordprocessingCanvas" xmlns:cx="http://schemas.microsoft.com/office/drawing/2014/chartex" xmlns:cx1="http://schemas.microsoft.com/office/drawing/2015/9/8/chartex" xmlns:cx2="http://schemas.microsoft.com/office/drawing/2015/10/21/chartex" xmlns:cx3="http://schemas.microsoft.com/office/drawing/2016/5/9/chartex" xmlns:cx4="http://schemas.microsoft.com/office/drawing/2016/5/10/chartex" xmlns:cx5="http://schemas.microsoft.com/office/drawing/2016/5/11/chartex" xmlns:cx6="http://schemas.microsoft.com/office/drawing/2016/5/12/chartex" xmlns:cx7="http://schemas.microsoft.com/office/drawing/2016/5/13/chartex" xmlns:cx8="http://schemas.microsoft.com/office/drawing/2016/5/14/chartex" xmlns:mc="http://schemas.openxmlformats.org/markup-compatibility/2006" xmlns:aink="http://schemas.microsoft.com/office/drawing/2016/ink" xmlns:am3d="http://schemas.microsoft.com/office/drawing/2017/model3d" xmlns:o="urn:schemas-microsoft-com:office:office" xmlns:r="http://schemas.openxmlformats.org/officeDocument/2006/relationships" xmlns:m="http://schemas.openxmlformats.org/officeDocument/2006/math" xmlns:v="urn:schemas-microsoft-com:vml" xmlns:wp14="http://schemas.microsoft.com/office/word/2010/wordprocessingDrawing" xmlns:wp="http://schemas.openxmlformats.org/drawingml/2006/wordprocessingDrawing" xmlns:w10="urn:schemas-microsoft-com:office:word" xmlns:w="http://schemas.openxmlformats.org/wordprocessingml/2006/main" xmlns:w14="http://schemas.microsoft.com/office/word/2010/wordml" xmlns:w15="http://schemas.microsoft.com/office/word/2012/wordml" xmlns:w16cid="http://schemas.microsoft.com/office/word/2016/wordml/cid" xmlns:w16se="http://schemas.microsoft.com/office/word/2015/wordml/symex" xmlns:wpg="http://schemas.microsoft.com/office/word/2010/wordprocessingGroup" xmlns:wpi="http://schemas.microsoft.com/office/word/2010/wordprocessingInk" xmlns:wne="http://schemas.microsoft.com/office/word/2006/wordml" xmlns:wps="http://schemas.microsoft.com/office/word/2010/wordprocessingShape" mc:Ignorable="w14 w15 w16se w16cid wp14">
   <w:sdt>
     <w:sdtPr>
       <w:id w:val="1852989478"/>
@@ -738,10 +712,11 @@
         <w:docPartUnique/>
       </w:docPartObj>
     </w:sdtPr>
+    <w:sdtEndPr/>
     <w:sdtContent>
       <w:p>
         <w:pPr>
-          <w:pStyle w:val="Pieddepage"/>
+          <w:pStyle w:val="Footer"/>
           <w:pBdr>
             <w:top w:val="single" w:sz="4" w:space="1" w:color="auto"/>
           </w:pBdr>
@@ -773,7 +748,7 @@
 </file>
 
 <file path=word/footnotes.xml><?xml version="1.0" encoding="utf-8"?>
-<w:footnotes xmlns:wpc="http://schemas.microsoft.com/office/word/2010/wordprocessingCanvas" xmlns:cx="http://schemas.microsoft.com/office/drawing/2014/chartex" xmlns:cx1="http://schemas.microsoft.com/office/drawing/2015/9/8/chartex" xmlns:mc="http://schemas.openxmlformats.org/markup-compatibility/2006" xmlns:o="urn:schemas-microsoft-com:office:office" xmlns:r="http://schemas.openxmlformats.org/officeDocument/2006/relationships" xmlns:m="http://schemas.openxmlformats.org/officeDocument/2006/math" xmlns:v="urn:schemas-microsoft-com:vml" xmlns:wp14="http://schemas.microsoft.com/office/word/2010/wordprocessingDrawing" xmlns:wp="http://schemas.openxmlformats.org/drawingml/2006/wordprocessingDrawing" xmlns:w10="urn:schemas-microsoft-com:office:word" xmlns:w="http://schemas.openxmlformats.org/wordprocessingml/2006/main" xmlns:w14="http://schemas.microsoft.com/office/word/2010/wordml" xmlns:w15="http://schemas.microsoft.com/office/word/2012/wordml" xmlns:w16se="http://schemas.microsoft.com/office/word/2015/wordml/symex" xmlns:wpg="http://schemas.microsoft.com/office/word/2010/wordprocessingGroup" xmlns:wpi="http://schemas.microsoft.com/office/word/2010/wordprocessingInk" xmlns:wne="http://schemas.microsoft.com/office/word/2006/wordml" xmlns:wps="http://schemas.microsoft.com/office/word/2010/wordprocessingShape" mc:Ignorable="w14 w15 w16se wp14">
+<w:footnotes xmlns:wpc="http://schemas.microsoft.com/office/word/2010/wordprocessingCanvas" xmlns:cx="http://schemas.microsoft.com/office/drawing/2014/chartex" xmlns:cx1="http://schemas.microsoft.com/office/drawing/2015/9/8/chartex" xmlns:cx2="http://schemas.microsoft.com/office/drawing/2015/10/21/chartex" xmlns:cx3="http://schemas.microsoft.com/office/drawing/2016/5/9/chartex" xmlns:cx4="http://schemas.microsoft.com/office/drawing/2016/5/10/chartex" xmlns:cx5="http://schemas.microsoft.com/office/drawing/2016/5/11/chartex" xmlns:cx6="http://schemas.microsoft.com/office/drawing/2016/5/12/chartex" xmlns:cx7="http://schemas.microsoft.com/office/drawing/2016/5/13/chartex" xmlns:cx8="http://schemas.microsoft.com/office/drawing/2016/5/14/chartex" xmlns:mc="http://schemas.openxmlformats.org/markup-compatibility/2006" xmlns:aink="http://schemas.microsoft.com/office/drawing/2016/ink" xmlns:am3d="http://schemas.microsoft.com/office/drawing/2017/model3d" xmlns:o="urn:schemas-microsoft-com:office:office" xmlns:r="http://schemas.openxmlformats.org/officeDocument/2006/relationships" xmlns:m="http://schemas.openxmlformats.org/officeDocument/2006/math" xmlns:v="urn:schemas-microsoft-com:vml" xmlns:wp14="http://schemas.microsoft.com/office/word/2010/wordprocessingDrawing" xmlns:wp="http://schemas.openxmlformats.org/drawingml/2006/wordprocessingDrawing" xmlns:w10="urn:schemas-microsoft-com:office:word" xmlns:w="http://schemas.openxmlformats.org/wordprocessingml/2006/main" xmlns:w14="http://schemas.microsoft.com/office/word/2010/wordml" xmlns:w15="http://schemas.microsoft.com/office/word/2012/wordml" xmlns:w16cid="http://schemas.microsoft.com/office/word/2016/wordml/cid" xmlns:w16se="http://schemas.microsoft.com/office/word/2015/wordml/symex" xmlns:wpg="http://schemas.microsoft.com/office/word/2010/wordprocessingGroup" xmlns:wpi="http://schemas.microsoft.com/office/word/2010/wordprocessingInk" xmlns:wne="http://schemas.microsoft.com/office/word/2006/wordml" xmlns:wps="http://schemas.microsoft.com/office/word/2010/wordprocessingShape" mc:Ignorable="w14 w15 w16se w16cid wp14">
   <w:footnote w:type="separator" w:id="-1">
     <w:p>
       <w:pPr>
@@ -798,10 +773,10 @@
 </file>
 
 <file path=word/header1.xml><?xml version="1.0" encoding="utf-8"?>
-<w:hdr xmlns:wpc="http://schemas.microsoft.com/office/word/2010/wordprocessingCanvas" xmlns:cx="http://schemas.microsoft.com/office/drawing/2014/chartex" xmlns:cx1="http://schemas.microsoft.com/office/drawing/2015/9/8/chartex" xmlns:mc="http://schemas.openxmlformats.org/markup-compatibility/2006" xmlns:o="urn:schemas-microsoft-com:office:office" xmlns:r="http://schemas.openxmlformats.org/officeDocument/2006/relationships" xmlns:m="http://schemas.openxmlformats.org/officeDocument/2006/math" xmlns:v="urn:schemas-microsoft-com:vml" xmlns:wp14="http://schemas.microsoft.com/office/word/2010/wordprocessingDrawing" xmlns:wp="http://schemas.openxmlformats.org/drawingml/2006/wordprocessingDrawing" xmlns:w10="urn:schemas-microsoft-com:office:word" xmlns:w="http://schemas.openxmlformats.org/wordprocessingml/2006/main" xmlns:w14="http://schemas.microsoft.com/office/word/2010/wordml" xmlns:w15="http://schemas.microsoft.com/office/word/2012/wordml" xmlns:w16se="http://schemas.microsoft.com/office/word/2015/wordml/symex" xmlns:wpg="http://schemas.microsoft.com/office/word/2010/wordprocessingGroup" xmlns:wpi="http://schemas.microsoft.com/office/word/2010/wordprocessingInk" xmlns:wne="http://schemas.microsoft.com/office/word/2006/wordml" xmlns:wps="http://schemas.microsoft.com/office/word/2010/wordprocessingShape" mc:Ignorable="w14 w15 w16se wp14">
+<w:hdr xmlns:wpc="http://schemas.microsoft.com/office/word/2010/wordprocessingCanvas" xmlns:cx="http://schemas.microsoft.com/office/drawing/2014/chartex" xmlns:cx1="http://schemas.microsoft.com/office/drawing/2015/9/8/chartex" xmlns:cx2="http://schemas.microsoft.com/office/drawing/2015/10/21/chartex" xmlns:cx3="http://schemas.microsoft.com/office/drawing/2016/5/9/chartex" xmlns:cx4="http://schemas.microsoft.com/office/drawing/2016/5/10/chartex" xmlns:cx5="http://schemas.microsoft.com/office/drawing/2016/5/11/chartex" xmlns:cx6="http://schemas.microsoft.com/office/drawing/2016/5/12/chartex" xmlns:cx7="http://schemas.microsoft.com/office/drawing/2016/5/13/chartex" xmlns:cx8="http://schemas.microsoft.com/office/drawing/2016/5/14/chartex" xmlns:mc="http://schemas.openxmlformats.org/markup-compatibility/2006" xmlns:aink="http://schemas.microsoft.com/office/drawing/2016/ink" xmlns:am3d="http://schemas.microsoft.com/office/drawing/2017/model3d" xmlns:o="urn:schemas-microsoft-com:office:office" xmlns:r="http://schemas.openxmlformats.org/officeDocument/2006/relationships" xmlns:m="http://schemas.openxmlformats.org/officeDocument/2006/math" xmlns:v="urn:schemas-microsoft-com:vml" xmlns:wp14="http://schemas.microsoft.com/office/word/2010/wordprocessingDrawing" xmlns:wp="http://schemas.openxmlformats.org/drawingml/2006/wordprocessingDrawing" xmlns:w10="urn:schemas-microsoft-com:office:word" xmlns:w="http://schemas.openxmlformats.org/wordprocessingml/2006/main" xmlns:w14="http://schemas.microsoft.com/office/word/2010/wordml" xmlns:w15="http://schemas.microsoft.com/office/word/2012/wordml" xmlns:w16cid="http://schemas.microsoft.com/office/word/2016/wordml/cid" xmlns:w16se="http://schemas.microsoft.com/office/word/2015/wordml/symex" xmlns:wpg="http://schemas.microsoft.com/office/word/2010/wordprocessingGroup" xmlns:wpi="http://schemas.microsoft.com/office/word/2010/wordprocessingInk" xmlns:wne="http://schemas.microsoft.com/office/word/2006/wordml" xmlns:wps="http://schemas.microsoft.com/office/word/2010/wordprocessingShape" mc:Ignorable="w14 w15 w16se w16cid wp14">
   <w:p>
     <w:pPr>
-      <w:pStyle w:val="En-tte"/>
+      <w:pStyle w:val="Header"/>
       <w:pBdr>
         <w:bottom w:val="single" w:sz="4" w:space="1" w:color="auto"/>
       </w:pBdr>
@@ -827,6 +802,7 @@
         <w:dataBinding w:prefixMappings="xmlns:ns0='http://purl.org/dc/elements/1.1/' xmlns:ns1='http://schemas.openxmlformats.org/package/2006/metadata/core-properties' " w:xpath="/ns1:coreProperties[1]/ns0:title[1]" w:storeItemID="{6C3C8BC8-F283-45AE-878A-BAB7291924A1}"/>
         <w:text/>
       </w:sdtPr>
+      <w:sdtEndPr/>
       <w:sdtContent>
         <w:r>
           <w:t>Rapport de modélisation</w:t>
@@ -844,7 +820,7 @@
 </file>
 
 <file path=word/styles.xml><?xml version="1.0" encoding="utf-8"?>
-<w:styles xmlns:mc="http://schemas.openxmlformats.org/markup-compatibility/2006" xmlns:r="http://schemas.openxmlformats.org/officeDocument/2006/relationships" xmlns:w="http://schemas.openxmlformats.org/wordprocessingml/2006/main" xmlns:w14="http://schemas.microsoft.com/office/word/2010/wordml" xmlns:w15="http://schemas.microsoft.com/office/word/2012/wordml" xmlns:w16se="http://schemas.microsoft.com/office/word/2015/wordml/symex" mc:Ignorable="w14 w15 w16se">
+<w:styles xmlns:mc="http://schemas.openxmlformats.org/markup-compatibility/2006" xmlns:r="http://schemas.openxmlformats.org/officeDocument/2006/relationships" xmlns:w="http://schemas.openxmlformats.org/wordprocessingml/2006/main" xmlns:w14="http://schemas.microsoft.com/office/word/2010/wordml" xmlns:w15="http://schemas.microsoft.com/office/word/2012/wordml" xmlns:w16cid="http://schemas.microsoft.com/office/word/2016/wordml/cid" xmlns:w16se="http://schemas.microsoft.com/office/word/2015/wordml/symex" mc:Ignorable="w14 w15 w16se w16cid">
   <w:docDefaults>
     <w:rPrDefault>
       <w:rPr>
@@ -860,7 +836,7 @@
       </w:pPr>
     </w:pPrDefault>
   </w:docDefaults>
-  <w:latentStyles w:defLockedState="0" w:defUIPriority="99" w:defSemiHidden="0" w:defUnhideWhenUsed="0" w:defQFormat="0" w:count="371">
+  <w:latentStyles w:defLockedState="0" w:defUIPriority="99" w:defSemiHidden="0" w:defUnhideWhenUsed="0" w:defQFormat="0" w:count="377">
     <w:lsdException w:name="Normal" w:uiPriority="0" w:qFormat="1"/>
     <w:lsdException w:name="heading 1" w:uiPriority="9" w:qFormat="1"/>
     <w:lsdException w:name="heading 2" w:semiHidden="1" w:uiPriority="9" w:unhideWhenUsed="1" w:qFormat="1"/>
@@ -1008,11 +984,8 @@
     <w:lsdException w:name="Table 3D effects 3" w:semiHidden="1" w:unhideWhenUsed="1"/>
     <w:lsdException w:name="Table Contemporary" w:semiHidden="1" w:unhideWhenUsed="1"/>
     <w:lsdException w:name="Table Elegant" w:semiHidden="1" w:unhideWhenUsed="1"/>
-    <w:lsdException w:name="Table Professional" w:semiHidden="1" w:unhideWhenUsed="1"/>
     <w:lsdException w:name="Table Subtle 1" w:semiHidden="1" w:unhideWhenUsed="1"/>
     <w:lsdException w:name="Table Subtle 2" w:semiHidden="1" w:unhideWhenUsed="1"/>
-    <w:lsdException w:name="Table Web 1" w:semiHidden="1" w:unhideWhenUsed="1"/>
-    <w:lsdException w:name="Table Web 2" w:semiHidden="1" w:unhideWhenUsed="1"/>
     <w:lsdException w:name="Table Web 3" w:semiHidden="1" w:unhideWhenUsed="1"/>
     <w:lsdException w:name="Balloon Text" w:semiHidden="1" w:unhideWhenUsed="1"/>
     <w:lsdException w:name="Table Grid" w:uiPriority="59"/>
@@ -1232,6 +1205,12 @@
     <w:lsdException w:name="List Table 5 Dark Accent 6" w:uiPriority="50"/>
     <w:lsdException w:name="List Table 6 Colorful Accent 6" w:uiPriority="51"/>
     <w:lsdException w:name="List Table 7 Colorful Accent 6" w:uiPriority="52"/>
+    <w:lsdException w:name="Mention" w:semiHidden="1" w:unhideWhenUsed="1"/>
+    <w:lsdException w:name="Smart Hyperlink" w:semiHidden="1" w:unhideWhenUsed="1"/>
+    <w:lsdException w:name="Hashtag" w:semiHidden="1" w:unhideWhenUsed="1"/>
+    <w:lsdException w:name="Unresolved Mention" w:semiHidden="1" w:unhideWhenUsed="1"/>
+    <w:lsdException w:name="Smart Link" w:semiHidden="1" w:unhideWhenUsed="1"/>
+    <w:lsdException w:name="Smart Link Error" w:semiHidden="1" w:unhideWhenUsed="1"/>
   </w:latentStyles>
   <w:style w:type="paragraph" w:default="1" w:styleId="Normal">
     <w:name w:val="Normal"/>
@@ -1240,11 +1219,11 @@
       <w:lang w:val="fr-CA"/>
     </w:rPr>
   </w:style>
-  <w:style w:type="paragraph" w:styleId="Titre1">
+  <w:style w:type="paragraph" w:styleId="Heading1">
     <w:name w:val="heading 1"/>
     <w:basedOn w:val="Normal"/>
     <w:next w:val="Normal"/>
-    <w:link w:val="Titre1Car"/>
+    <w:link w:val="Heading1Char"/>
     <w:uiPriority w:val="9"/>
     <w:qFormat/>
     <w:rsid w:val="00194AD9"/>
@@ -1264,11 +1243,11 @@
       <w:szCs w:val="28"/>
     </w:rPr>
   </w:style>
-  <w:style w:type="paragraph" w:styleId="Titre2">
+  <w:style w:type="paragraph" w:styleId="Heading2">
     <w:name w:val="heading 2"/>
     <w:basedOn w:val="Normal"/>
     <w:next w:val="Normal"/>
-    <w:link w:val="Titre2Car"/>
+    <w:link w:val="Heading2Char"/>
     <w:uiPriority w:val="9"/>
     <w:semiHidden/>
     <w:unhideWhenUsed/>
@@ -1288,13 +1267,13 @@
       <w:szCs w:val="26"/>
     </w:rPr>
   </w:style>
-  <w:style w:type="character" w:default="1" w:styleId="Policepardfaut">
+  <w:style w:type="character" w:default="1" w:styleId="DefaultParagraphFont">
     <w:name w:val="Default Paragraph Font"/>
     <w:uiPriority w:val="1"/>
     <w:semiHidden/>
     <w:unhideWhenUsed/>
   </w:style>
-  <w:style w:type="table" w:default="1" w:styleId="TableauNormal">
+  <w:style w:type="table" w:default="1" w:styleId="TableNormal">
     <w:name w:val="Normal Table"/>
     <w:uiPriority w:val="99"/>
     <w:semiHidden/>
@@ -1309,15 +1288,15 @@
       </w:tblCellMar>
     </w:tblPr>
   </w:style>
-  <w:style w:type="numbering" w:default="1" w:styleId="Aucuneliste">
+  <w:style w:type="numbering" w:default="1" w:styleId="NoList">
     <w:name w:val="No List"/>
     <w:uiPriority w:val="99"/>
     <w:semiHidden/>
     <w:unhideWhenUsed/>
   </w:style>
-  <w:style w:type="character" w:styleId="Textedelespacerserv">
+  <w:style w:type="character" w:styleId="PlaceholderText">
     <w:name w:val="Placeholder Text"/>
-    <w:basedOn w:val="Policepardfaut"/>
+    <w:basedOn w:val="DefaultParagraphFont"/>
     <w:uiPriority w:val="99"/>
     <w:semiHidden/>
     <w:rsid w:val="00160493"/>
@@ -1325,10 +1304,10 @@
       <w:color w:val="808080"/>
     </w:rPr>
   </w:style>
-  <w:style w:type="paragraph" w:styleId="Textedebulles">
+  <w:style w:type="paragraph" w:styleId="BalloonText">
     <w:name w:val="Balloon Text"/>
     <w:basedOn w:val="Normal"/>
-    <w:link w:val="TextedebullesCar"/>
+    <w:link w:val="BalloonTextChar"/>
     <w:uiPriority w:val="99"/>
     <w:semiHidden/>
     <w:unhideWhenUsed/>
@@ -1342,10 +1321,10 @@
       <w:szCs w:val="16"/>
     </w:rPr>
   </w:style>
-  <w:style w:type="character" w:customStyle="1" w:styleId="TextedebullesCar">
-    <w:name w:val="Texte de bulles Car"/>
-    <w:basedOn w:val="Policepardfaut"/>
-    <w:link w:val="Textedebulles"/>
+  <w:style w:type="character" w:customStyle="1" w:styleId="BalloonTextChar">
+    <w:name w:val="Balloon Text Char"/>
+    <w:basedOn w:val="DefaultParagraphFont"/>
+    <w:link w:val="BalloonText"/>
     <w:uiPriority w:val="99"/>
     <w:semiHidden/>
     <w:rsid w:val="00160493"/>
@@ -1356,10 +1335,10 @@
       <w:lang w:val="en-CA"/>
     </w:rPr>
   </w:style>
-  <w:style w:type="character" w:customStyle="1" w:styleId="Titre1Car">
-    <w:name w:val="Titre 1 Car"/>
-    <w:basedOn w:val="Policepardfaut"/>
-    <w:link w:val="Titre1"/>
+  <w:style w:type="character" w:customStyle="1" w:styleId="Heading1Char">
+    <w:name w:val="Heading 1 Char"/>
+    <w:basedOn w:val="DefaultParagraphFont"/>
+    <w:link w:val="Heading1"/>
     <w:uiPriority w:val="9"/>
     <w:rsid w:val="00194AD9"/>
     <w:rPr>
@@ -1372,10 +1351,10 @@
       <w:lang w:val="fr-CA"/>
     </w:rPr>
   </w:style>
-  <w:style w:type="character" w:customStyle="1" w:styleId="Titre2Car">
-    <w:name w:val="Titre 2 Car"/>
-    <w:basedOn w:val="Policepardfaut"/>
-    <w:link w:val="Titre2"/>
+  <w:style w:type="character" w:customStyle="1" w:styleId="Heading2Char">
+    <w:name w:val="Heading 2 Char"/>
+    <w:basedOn w:val="DefaultParagraphFont"/>
+    <w:link w:val="Heading2"/>
     <w:uiPriority w:val="9"/>
     <w:semiHidden/>
     <w:rsid w:val="00D5754E"/>
@@ -1388,11 +1367,11 @@
       <w:lang w:val="en-CA"/>
     </w:rPr>
   </w:style>
-  <w:style w:type="paragraph" w:styleId="Titre">
+  <w:style w:type="paragraph" w:styleId="Title">
     <w:name w:val="Title"/>
     <w:basedOn w:val="Normal"/>
     <w:next w:val="Normal"/>
-    <w:link w:val="TitreCar"/>
+    <w:link w:val="TitleChar"/>
     <w:uiPriority w:val="10"/>
     <w:qFormat/>
     <w:rsid w:val="00891C3C"/>
@@ -1410,10 +1389,10 @@
       <w:szCs w:val="52"/>
     </w:rPr>
   </w:style>
-  <w:style w:type="character" w:customStyle="1" w:styleId="TitreCar">
-    <w:name w:val="Titre Car"/>
-    <w:basedOn w:val="Policepardfaut"/>
-    <w:link w:val="Titre"/>
+  <w:style w:type="character" w:customStyle="1" w:styleId="TitleChar">
+    <w:name w:val="Title Char"/>
+    <w:basedOn w:val="DefaultParagraphFont"/>
+    <w:link w:val="Title"/>
     <w:uiPriority w:val="10"/>
     <w:rsid w:val="00891C3C"/>
     <w:rPr>
@@ -1426,9 +1405,9 @@
       <w:lang w:val="en-CA"/>
     </w:rPr>
   </w:style>
-  <w:style w:type="character" w:styleId="Emphaseple">
+  <w:style w:type="character" w:styleId="SubtleEmphasis">
     <w:name w:val="Subtle Emphasis"/>
-    <w:basedOn w:val="Policepardfaut"/>
+    <w:basedOn w:val="DefaultParagraphFont"/>
     <w:uiPriority w:val="19"/>
     <w:qFormat/>
     <w:rsid w:val="00B85646"/>
@@ -1438,9 +1417,9 @@
       <w:color w:val="262626" w:themeColor="text1" w:themeTint="D9"/>
     </w:rPr>
   </w:style>
-  <w:style w:type="character" w:styleId="Lienhypertexte">
+  <w:style w:type="character" w:styleId="Hyperlink">
     <w:name w:val="Hyperlink"/>
-    <w:basedOn w:val="Policepardfaut"/>
+    <w:basedOn w:val="DefaultParagraphFont"/>
     <w:uiPriority w:val="99"/>
     <w:unhideWhenUsed/>
     <w:rsid w:val="00421BED"/>
@@ -1449,9 +1428,9 @@
       <w:u w:val="single"/>
     </w:rPr>
   </w:style>
-  <w:style w:type="character" w:styleId="Lienhypertextesuivivisit">
+  <w:style w:type="character" w:styleId="FollowedHyperlink">
     <w:name w:val="FollowedHyperlink"/>
-    <w:basedOn w:val="Policepardfaut"/>
+    <w:basedOn w:val="DefaultParagraphFont"/>
     <w:uiPriority w:val="99"/>
     <w:semiHidden/>
     <w:unhideWhenUsed/>
@@ -1461,10 +1440,10 @@
       <w:u w:val="single"/>
     </w:rPr>
   </w:style>
-  <w:style w:type="paragraph" w:styleId="En-tte">
+  <w:style w:type="paragraph" w:styleId="Header">
     <w:name w:val="header"/>
     <w:basedOn w:val="Normal"/>
-    <w:link w:val="En-tteCar"/>
+    <w:link w:val="HeaderChar"/>
     <w:uiPriority w:val="99"/>
     <w:unhideWhenUsed/>
     <w:rsid w:val="00256322"/>
@@ -1476,20 +1455,20 @@
       <w:spacing w:after="0" w:line="240" w:lineRule="auto"/>
     </w:pPr>
   </w:style>
-  <w:style w:type="character" w:customStyle="1" w:styleId="En-tteCar">
-    <w:name w:val="En-tête Car"/>
-    <w:basedOn w:val="Policepardfaut"/>
-    <w:link w:val="En-tte"/>
+  <w:style w:type="character" w:customStyle="1" w:styleId="HeaderChar">
+    <w:name w:val="Header Char"/>
+    <w:basedOn w:val="DefaultParagraphFont"/>
+    <w:link w:val="Header"/>
     <w:uiPriority w:val="99"/>
     <w:rsid w:val="00256322"/>
     <w:rPr>
       <w:lang w:val="fr-CA"/>
     </w:rPr>
   </w:style>
-  <w:style w:type="paragraph" w:styleId="Pieddepage">
+  <w:style w:type="paragraph" w:styleId="Footer">
     <w:name w:val="footer"/>
     <w:basedOn w:val="Normal"/>
-    <w:link w:val="PieddepageCar"/>
+    <w:link w:val="FooterChar"/>
     <w:uiPriority w:val="99"/>
     <w:unhideWhenUsed/>
     <w:rsid w:val="00256322"/>
@@ -1501,17 +1480,17 @@
       <w:spacing w:after="0" w:line="240" w:lineRule="auto"/>
     </w:pPr>
   </w:style>
-  <w:style w:type="character" w:customStyle="1" w:styleId="PieddepageCar">
-    <w:name w:val="Pied de page Car"/>
-    <w:basedOn w:val="Policepardfaut"/>
-    <w:link w:val="Pieddepage"/>
+  <w:style w:type="character" w:customStyle="1" w:styleId="FooterChar">
+    <w:name w:val="Footer Char"/>
+    <w:basedOn w:val="DefaultParagraphFont"/>
+    <w:link w:val="Footer"/>
     <w:uiPriority w:val="99"/>
     <w:rsid w:val="00256322"/>
     <w:rPr>
       <w:lang w:val="fr-CA"/>
     </w:rPr>
   </w:style>
-  <w:style w:type="paragraph" w:styleId="Sansinterligne">
+  <w:style w:type="paragraph" w:styleId="NoSpacing">
     <w:name w:val="No Spacing"/>
     <w:uiPriority w:val="1"/>
     <w:qFormat/>
@@ -1523,9 +1502,9 @@
       <w:lang w:val="fr-CA"/>
     </w:rPr>
   </w:style>
-  <w:style w:type="paragraph" w:styleId="En-ttedetabledesmatires">
+  <w:style w:type="paragraph" w:styleId="TOCHeading">
     <w:name w:val="TOC Heading"/>
-    <w:basedOn w:val="Titre1"/>
+    <w:basedOn w:val="Heading1"/>
     <w:next w:val="Normal"/>
     <w:uiPriority w:val="39"/>
     <w:unhideWhenUsed/>
@@ -1544,7 +1523,7 @@
       <w:lang w:val="en-US"/>
     </w:rPr>
   </w:style>
-  <w:style w:type="paragraph" w:styleId="TM1">
+  <w:style w:type="paragraph" w:styleId="TOC1">
     <w:name w:val="toc 1"/>
     <w:basedOn w:val="Normal"/>
     <w:next w:val="Normal"/>
@@ -1560,7 +1539,7 @@
 </file>
 
 <file path=word/glossary/document.xml><?xml version="1.0" encoding="utf-8"?>
-<w:glossaryDocument xmlns:wpc="http://schemas.microsoft.com/office/word/2010/wordprocessingCanvas" xmlns:cx="http://schemas.microsoft.com/office/drawing/2014/chartex" xmlns:cx1="http://schemas.microsoft.com/office/drawing/2015/9/8/chartex" xmlns:mc="http://schemas.openxmlformats.org/markup-compatibility/2006" xmlns:o="urn:schemas-microsoft-com:office:office" xmlns:r="http://schemas.openxmlformats.org/officeDocument/2006/relationships" xmlns:m="http://schemas.openxmlformats.org/officeDocument/2006/math" xmlns:v="urn:schemas-microsoft-com:vml" xmlns:wp14="http://schemas.microsoft.com/office/word/2010/wordprocessingDrawing" xmlns:wp="http://schemas.openxmlformats.org/drawingml/2006/wordprocessingDrawing" xmlns:w10="urn:schemas-microsoft-com:office:word" xmlns:w="http://schemas.openxmlformats.org/wordprocessingml/2006/main" xmlns:w14="http://schemas.microsoft.com/office/word/2010/wordml" xmlns:w15="http://schemas.microsoft.com/office/word/2012/wordml" xmlns:w16se="http://schemas.microsoft.com/office/word/2015/wordml/symex" xmlns:wpg="http://schemas.microsoft.com/office/word/2010/wordprocessingGroup" xmlns:wpi="http://schemas.microsoft.com/office/word/2010/wordprocessingInk" xmlns:wne="http://schemas.microsoft.com/office/word/2006/wordml" xmlns:wps="http://schemas.microsoft.com/office/word/2010/wordprocessingShape" mc:Ignorable="w14 w15 w16se wp14">
+<w:glossaryDocument xmlns:wpc="http://schemas.microsoft.com/office/word/2010/wordprocessingCanvas" xmlns:cx="http://schemas.microsoft.com/office/drawing/2014/chartex" xmlns:cx1="http://schemas.microsoft.com/office/drawing/2015/9/8/chartex" xmlns:cx2="http://schemas.microsoft.com/office/drawing/2015/10/21/chartex" xmlns:cx3="http://schemas.microsoft.com/office/drawing/2016/5/9/chartex" xmlns:cx4="http://schemas.microsoft.com/office/drawing/2016/5/10/chartex" xmlns:cx5="http://schemas.microsoft.com/office/drawing/2016/5/11/chartex" xmlns:cx6="http://schemas.microsoft.com/office/drawing/2016/5/12/chartex" xmlns:cx7="http://schemas.microsoft.com/office/drawing/2016/5/13/chartex" xmlns:cx8="http://schemas.microsoft.com/office/drawing/2016/5/14/chartex" xmlns:mc="http://schemas.openxmlformats.org/markup-compatibility/2006" xmlns:aink="http://schemas.microsoft.com/office/drawing/2016/ink" xmlns:am3d="http://schemas.microsoft.com/office/drawing/2017/model3d" xmlns:o="urn:schemas-microsoft-com:office:office" xmlns:r="http://schemas.openxmlformats.org/officeDocument/2006/relationships" xmlns:m="http://schemas.openxmlformats.org/officeDocument/2006/math" xmlns:v="urn:schemas-microsoft-com:vml" xmlns:wp14="http://schemas.microsoft.com/office/word/2010/wordprocessingDrawing" xmlns:wp="http://schemas.openxmlformats.org/drawingml/2006/wordprocessingDrawing" xmlns:w10="urn:schemas-microsoft-com:office:word" xmlns:w="http://schemas.openxmlformats.org/wordprocessingml/2006/main" xmlns:w14="http://schemas.microsoft.com/office/word/2010/wordml" xmlns:w15="http://schemas.microsoft.com/office/word/2012/wordml" xmlns:w16cid="http://schemas.microsoft.com/office/word/2016/wordml/cid" xmlns:w16se="http://schemas.microsoft.com/office/word/2015/wordml/symex" xmlns:wpg="http://schemas.microsoft.com/office/word/2010/wordprocessingGroup" xmlns:wpi="http://schemas.microsoft.com/office/word/2010/wordprocessingInk" xmlns:wne="http://schemas.microsoft.com/office/word/2006/wordml" xmlns:wps="http://schemas.microsoft.com/office/word/2010/wordprocessingShape" mc:Ignorable="w14 w15 w16se w16cid wp14">
   <w:docParts>
     <w:docPart>
       <w:docPartPr>
@@ -1584,7 +1563,7 @@
           </w:pPr>
           <w:r>
             <w:rPr>
-              <w:rStyle w:val="Textedelespacerserv"/>
+              <w:rStyle w:val="PlaceholderText"/>
             </w:rPr>
             <w:t>[Title]</w:t>
           </w:r>
@@ -1613,7 +1592,7 @@
           </w:pPr>
           <w:r>
             <w:rPr>
-              <w:rStyle w:val="Textedelespacerserv"/>
+              <w:rStyle w:val="PlaceholderText"/>
             </w:rPr>
             <w:t>[Company]</w:t>
           </w:r>
@@ -1642,7 +1621,7 @@
           </w:pPr>
           <w:r>
             <w:rPr>
-              <w:rStyle w:val="Textedelespacerserv"/>
+              <w:rStyle w:val="PlaceholderText"/>
             </w:rPr>
             <w:t>[Publish Date]</w:t>
           </w:r>
@@ -1668,7 +1647,7 @@
         <w:p>
           <w:r>
             <w:rPr>
-              <w:rStyle w:val="Textedelespacerserv"/>
+              <w:rStyle w:val="PlaceholderText"/>
             </w:rPr>
             <w:t>[Titre ]</w:t>
           </w:r>
@@ -1680,27 +1659,27 @@
 </file>
 
 <file path=word/glossary/fontTable.xml><?xml version="1.0" encoding="utf-8"?>
-<w:fonts xmlns:mc="http://schemas.openxmlformats.org/markup-compatibility/2006" xmlns:r="http://schemas.openxmlformats.org/officeDocument/2006/relationships" xmlns:w="http://schemas.openxmlformats.org/wordprocessingml/2006/main" xmlns:w14="http://schemas.microsoft.com/office/word/2010/wordml" xmlns:w15="http://schemas.microsoft.com/office/word/2012/wordml" xmlns:w16se="http://schemas.microsoft.com/office/word/2015/wordml/symex" mc:Ignorable="w14 w15 w16se">
+<w:fonts xmlns:mc="http://schemas.openxmlformats.org/markup-compatibility/2006" xmlns:r="http://schemas.openxmlformats.org/officeDocument/2006/relationships" xmlns:w="http://schemas.openxmlformats.org/wordprocessingml/2006/main" xmlns:w14="http://schemas.microsoft.com/office/word/2010/wordml" xmlns:w15="http://schemas.microsoft.com/office/word/2012/wordml" xmlns:w16cid="http://schemas.microsoft.com/office/word/2016/wordml/cid" xmlns:w16se="http://schemas.microsoft.com/office/word/2015/wordml/symex" mc:Ignorable="w14 w15 w16se w16cid">
   <w:font w:name="Calibri">
     <w:panose1 w:val="020F0502020204030204"/>
     <w:charset w:val="00"/>
     <w:family w:val="swiss"/>
     <w:pitch w:val="variable"/>
-    <w:sig w:usb0="E0002AFF" w:usb1="4000ACFF" w:usb2="00000001" w:usb3="00000000" w:csb0="000001FF" w:csb1="00000000"/>
+    <w:sig w:usb0="E00002FF" w:usb1="4000ACFF" w:usb2="00000001" w:usb3="00000000" w:csb0="0000019F" w:csb1="00000000"/>
   </w:font>
   <w:font w:name="Times New Roman">
     <w:panose1 w:val="02020603050405020304"/>
     <w:charset w:val="00"/>
     <w:family w:val="roman"/>
     <w:pitch w:val="variable"/>
-    <w:sig w:usb0="E0002AFF" w:usb1="C0007843" w:usb2="00000009" w:usb3="00000000" w:csb0="000001FF" w:csb1="00000000"/>
+    <w:sig w:usb0="E0002EFF" w:usb1="C0007843" w:usb2="00000009" w:usb3="00000000" w:csb0="000001FF" w:csb1="00000000"/>
   </w:font>
   <w:font w:name="Cambria">
     <w:panose1 w:val="02040503050406030204"/>
     <w:charset w:val="00"/>
     <w:family w:val="roman"/>
     <w:pitch w:val="variable"/>
-    <w:sig w:usb0="A00002EF" w:usb1="4000004B" w:usb2="00000000" w:usb3="00000000" w:csb0="0000019F" w:csb1="00000000"/>
+    <w:sig w:usb0="E00002FF" w:usb1="400004FF" w:usb2="00000000" w:usb3="00000000" w:csb0="0000019F" w:csb1="00000000"/>
   </w:font>
   <w:font w:name="Tahoma">
     <w:panose1 w:val="020B0604030504040204"/>
@@ -1714,15 +1693,16 @@
     <w:charset w:val="00"/>
     <w:family w:val="swiss"/>
     <w:pitch w:val="variable"/>
-    <w:sig w:usb0="A0002AEF" w:usb1="4000207B" w:usb2="00000000" w:usb3="00000000" w:csb0="000001FF" w:csb1="00000000"/>
+    <w:sig w:usb0="A00002EF" w:usb1="4000207B" w:usb2="00000000" w:usb3="00000000" w:csb0="0000019F" w:csb1="00000000"/>
   </w:font>
 </w:fonts>
 </file>
 
 <file path=word/glossary/settings.xml><?xml version="1.0" encoding="utf-8"?>
-<w:settings xmlns:mc="http://schemas.openxmlformats.org/markup-compatibility/2006" xmlns:o="urn:schemas-microsoft-com:office:office" xmlns:r="http://schemas.openxmlformats.org/officeDocument/2006/relationships" xmlns:m="http://schemas.openxmlformats.org/officeDocument/2006/math" xmlns:v="urn:schemas-microsoft-com:vml" xmlns:w10="urn:schemas-microsoft-com:office:word" xmlns:w="http://schemas.openxmlformats.org/wordprocessingml/2006/main" xmlns:w14="http://schemas.microsoft.com/office/word/2010/wordml" xmlns:w15="http://schemas.microsoft.com/office/word/2012/wordml" xmlns:w16se="http://schemas.microsoft.com/office/word/2015/wordml/symex" xmlns:sl="http://schemas.openxmlformats.org/schemaLibrary/2006/main" mc:Ignorable="w14 w15 w16se">
+<w:settings xmlns:mc="http://schemas.openxmlformats.org/markup-compatibility/2006" xmlns:o="urn:schemas-microsoft-com:office:office" xmlns:r="http://schemas.openxmlformats.org/officeDocument/2006/relationships" xmlns:m="http://schemas.openxmlformats.org/officeDocument/2006/math" xmlns:v="urn:schemas-microsoft-com:vml" xmlns:w10="urn:schemas-microsoft-com:office:word" xmlns:w="http://schemas.openxmlformats.org/wordprocessingml/2006/main" xmlns:w14="http://schemas.microsoft.com/office/word/2010/wordml" xmlns:w15="http://schemas.microsoft.com/office/word/2012/wordml" xmlns:w16cid="http://schemas.microsoft.com/office/word/2016/wordml/cid" xmlns:w16se="http://schemas.microsoft.com/office/word/2015/wordml/symex" xmlns:sl="http://schemas.openxmlformats.org/schemaLibrary/2006/main" mc:Ignorable="w14 w15 w16se w16cid">
   <w:view w:val="normal"/>
   <w:defaultTabStop w:val="720"/>
+  <w:hyphenationZone w:val="425"/>
   <w:characterSpacingControl w:val="doNotCompress"/>
   <w:compat>
     <w:useFELayout/>
@@ -1731,10 +1711,12 @@
     <w:compatSetting w:name="enableOpenTypeFeatures" w:uri="http://schemas.microsoft.com/office/word" w:val="1"/>
     <w:compatSetting w:name="doNotFlipMirrorIndents" w:uri="http://schemas.microsoft.com/office/word" w:val="1"/>
     <w:compatSetting w:name="differentiateMultirowTableHeaders" w:uri="http://schemas.microsoft.com/office/word" w:val="1"/>
+    <w:compatSetting w:name="useWord2013TrackBottomHyphenation" w:uri="http://schemas.microsoft.com/office/word" w:val="1"/>
   </w:compat>
   <w:rsids>
     <w:rsidRoot w:val="00493D69"/>
     <w:rsid w:val="00493D69"/>
+    <w:rsid w:val="00CE4D70"/>
   </w:rsids>
   <m:mathPr>
     <m:mathFont m:val="Cambria Math"/>
@@ -1758,7 +1740,7 @@
 </file>
 
 <file path=word/glossary/styles.xml><?xml version="1.0" encoding="utf-8"?>
-<w:styles xmlns:mc="http://schemas.openxmlformats.org/markup-compatibility/2006" xmlns:r="http://schemas.openxmlformats.org/officeDocument/2006/relationships" xmlns:w="http://schemas.openxmlformats.org/wordprocessingml/2006/main" xmlns:w14="http://schemas.microsoft.com/office/word/2010/wordml" xmlns:w15="http://schemas.microsoft.com/office/word/2012/wordml" xmlns:w16se="http://schemas.microsoft.com/office/word/2015/wordml/symex" mc:Ignorable="w14 w15 w16se">
+<w:styles xmlns:mc="http://schemas.openxmlformats.org/markup-compatibility/2006" xmlns:r="http://schemas.openxmlformats.org/officeDocument/2006/relationships" xmlns:w="http://schemas.openxmlformats.org/wordprocessingml/2006/main" xmlns:w14="http://schemas.microsoft.com/office/word/2010/wordml" xmlns:w15="http://schemas.microsoft.com/office/word/2012/wordml" xmlns:w16cid="http://schemas.microsoft.com/office/word/2016/wordml/cid" xmlns:w16se="http://schemas.microsoft.com/office/word/2015/wordml/symex" mc:Ignorable="w14 w15 w16se w16cid">
   <w:docDefaults>
     <w:rPrDefault>
       <w:rPr>
@@ -1774,7 +1756,7 @@
       </w:pPr>
     </w:pPrDefault>
   </w:docDefaults>
-  <w:latentStyles w:defLockedState="0" w:defUIPriority="99" w:defSemiHidden="0" w:defUnhideWhenUsed="0" w:defQFormat="0" w:count="371">
+  <w:latentStyles w:defLockedState="0" w:defUIPriority="99" w:defSemiHidden="0" w:defUnhideWhenUsed="0" w:defQFormat="0" w:count="377">
     <w:lsdException w:name="Normal" w:uiPriority="0" w:qFormat="1"/>
     <w:lsdException w:name="heading 1" w:uiPriority="9" w:qFormat="1"/>
     <w:lsdException w:name="heading 2" w:semiHidden="1" w:uiPriority="9" w:unhideWhenUsed="1" w:qFormat="1"/>
@@ -1922,11 +1904,8 @@
     <w:lsdException w:name="Table 3D effects 3" w:semiHidden="1" w:unhideWhenUsed="1"/>
     <w:lsdException w:name="Table Contemporary" w:semiHidden="1" w:unhideWhenUsed="1"/>
     <w:lsdException w:name="Table Elegant" w:semiHidden="1" w:unhideWhenUsed="1"/>
-    <w:lsdException w:name="Table Professional" w:semiHidden="1" w:unhideWhenUsed="1"/>
     <w:lsdException w:name="Table Subtle 1" w:semiHidden="1" w:unhideWhenUsed="1"/>
     <w:lsdException w:name="Table Subtle 2" w:semiHidden="1" w:unhideWhenUsed="1"/>
-    <w:lsdException w:name="Table Web 1" w:semiHidden="1" w:unhideWhenUsed="1"/>
-    <w:lsdException w:name="Table Web 2" w:semiHidden="1" w:unhideWhenUsed="1"/>
     <w:lsdException w:name="Table Web 3" w:semiHidden="1" w:unhideWhenUsed="1"/>
     <w:lsdException w:name="Balloon Text" w:semiHidden="1" w:unhideWhenUsed="1"/>
     <w:lsdException w:name="Table Grid" w:uiPriority="39"/>
@@ -2146,18 +2125,24 @@
     <w:lsdException w:name="List Table 5 Dark Accent 6" w:uiPriority="50"/>
     <w:lsdException w:name="List Table 6 Colorful Accent 6" w:uiPriority="51"/>
     <w:lsdException w:name="List Table 7 Colorful Accent 6" w:uiPriority="52"/>
+    <w:lsdException w:name="Mention" w:semiHidden="1" w:unhideWhenUsed="1"/>
+    <w:lsdException w:name="Smart Hyperlink" w:semiHidden="1" w:unhideWhenUsed="1"/>
+    <w:lsdException w:name="Hashtag" w:semiHidden="1" w:unhideWhenUsed="1"/>
+    <w:lsdException w:name="Unresolved Mention" w:semiHidden="1" w:unhideWhenUsed="1"/>
+    <w:lsdException w:name="Smart Link" w:semiHidden="1" w:unhideWhenUsed="1"/>
+    <w:lsdException w:name="Smart Link Error" w:semiHidden="1" w:unhideWhenUsed="1"/>
   </w:latentStyles>
   <w:style w:type="paragraph" w:default="1" w:styleId="Normal">
     <w:name w:val="Normal"/>
     <w:qFormat/>
   </w:style>
-  <w:style w:type="character" w:default="1" w:styleId="Policepardfaut">
+  <w:style w:type="character" w:default="1" w:styleId="DefaultParagraphFont">
     <w:name w:val="Default Paragraph Font"/>
     <w:uiPriority w:val="1"/>
     <w:semiHidden/>
     <w:unhideWhenUsed/>
   </w:style>
-  <w:style w:type="table" w:default="1" w:styleId="TableauNormal">
+  <w:style w:type="table" w:default="1" w:styleId="TableNormal">
     <w:name w:val="Normal Table"/>
     <w:uiPriority w:val="99"/>
     <w:semiHidden/>
@@ -2172,15 +2157,15 @@
       </w:tblCellMar>
     </w:tblPr>
   </w:style>
-  <w:style w:type="numbering" w:default="1" w:styleId="Aucuneliste">
+  <w:style w:type="numbering" w:default="1" w:styleId="NoList">
     <w:name w:val="No List"/>
     <w:uiPriority w:val="99"/>
     <w:semiHidden/>
     <w:unhideWhenUsed/>
   </w:style>
-  <w:style w:type="character" w:styleId="Textedelespacerserv">
+  <w:style w:type="character" w:styleId="PlaceholderText">
     <w:name w:val="Placeholder Text"/>
-    <w:basedOn w:val="Policepardfaut"/>
+    <w:basedOn w:val="DefaultParagraphFont"/>
     <w:uiPriority w:val="99"/>
     <w:semiHidden/>
     <w:rsid w:val="00493D69"/>
@@ -2218,7 +2203,7 @@
 </file>
 
 <file path=word/glossary/webSettings.xml><?xml version="1.0" encoding="utf-8"?>
-<w:webSettings xmlns:mc="http://schemas.openxmlformats.org/markup-compatibility/2006" xmlns:r="http://schemas.openxmlformats.org/officeDocument/2006/relationships" xmlns:w="http://schemas.openxmlformats.org/wordprocessingml/2006/main" xmlns:w14="http://schemas.microsoft.com/office/word/2010/wordml" xmlns:w15="http://schemas.microsoft.com/office/word/2012/wordml" xmlns:w16se="http://schemas.microsoft.com/office/word/2015/wordml/symex" mc:Ignorable="w14 w15 w16se">
+<w:webSettings xmlns:mc="http://schemas.openxmlformats.org/markup-compatibility/2006" xmlns:r="http://schemas.openxmlformats.org/officeDocument/2006/relationships" xmlns:w="http://schemas.openxmlformats.org/wordprocessingml/2006/main" xmlns:w14="http://schemas.microsoft.com/office/word/2010/wordml" xmlns:w15="http://schemas.microsoft.com/office/word/2012/wordml" xmlns:w16cid="http://schemas.microsoft.com/office/word/2016/wordml/cid" xmlns:w16se="http://schemas.microsoft.com/office/word/2015/wordml/symex" mc:Ignorable="w14 w15 w16se w16cid">
   <w:optimizeForBrowser/>
   <w:allowPNG/>
 </w:webSettings>
@@ -2533,7 +2518,7 @@
 </file>
 
 <file path=customXml/itemProps2.xml><?xml version="1.0" encoding="utf-8"?>
-<ds:datastoreItem xmlns:ds="http://schemas.openxmlformats.org/officeDocument/2006/customXml" ds:itemID="{F1163F44-B699-4FAC-8196-3540E85ED3A0}">
+<ds:datastoreItem xmlns:ds="http://schemas.openxmlformats.org/officeDocument/2006/customXml" ds:itemID="{DCB36B55-2689-4A17-9243-C7A172108215}">
   <ds:schemaRefs>
     <ds:schemaRef ds:uri="http://schemas.openxmlformats.org/officeDocument/2006/bibliography"/>
   </ds:schemaRefs>

</xml_diff>

<commit_message>
Complétion du diagramme de processus et re légendé le rapport
</commit_message>
<xml_diff>
--- a/docs/Rapport de modélisation.docx
+++ b/docs/Rapport de modélisation.docx
@@ -1,6 +1,6 @@
 
 <file path=word/document.xml><?xml version="1.0" encoding="utf-8"?>
-<w:document xmlns:wpc="http://schemas.microsoft.com/office/word/2010/wordprocessingCanvas" xmlns:cx="http://schemas.microsoft.com/office/drawing/2014/chartex" xmlns:cx1="http://schemas.microsoft.com/office/drawing/2015/9/8/chartex" xmlns:cx2="http://schemas.microsoft.com/office/drawing/2015/10/21/chartex" xmlns:cx3="http://schemas.microsoft.com/office/drawing/2016/5/9/chartex" xmlns:cx4="http://schemas.microsoft.com/office/drawing/2016/5/10/chartex" xmlns:cx5="http://schemas.microsoft.com/office/drawing/2016/5/11/chartex" xmlns:cx6="http://schemas.microsoft.com/office/drawing/2016/5/12/chartex" xmlns:cx7="http://schemas.microsoft.com/office/drawing/2016/5/13/chartex" xmlns:cx8="http://schemas.microsoft.com/office/drawing/2016/5/14/chartex" xmlns:mc="http://schemas.openxmlformats.org/markup-compatibility/2006" xmlns:aink="http://schemas.microsoft.com/office/drawing/2016/ink" xmlns:am3d="http://schemas.microsoft.com/office/drawing/2017/model3d" xmlns:o="urn:schemas-microsoft-com:office:office" xmlns:r="http://schemas.openxmlformats.org/officeDocument/2006/relationships" xmlns:m="http://schemas.openxmlformats.org/officeDocument/2006/math" xmlns:v="urn:schemas-microsoft-com:vml" xmlns:wp14="http://schemas.microsoft.com/office/word/2010/wordprocessingDrawing" xmlns:wp="http://schemas.openxmlformats.org/drawingml/2006/wordprocessingDrawing" xmlns:w10="urn:schemas-microsoft-com:office:word" xmlns:w="http://schemas.openxmlformats.org/wordprocessingml/2006/main" xmlns:w14="http://schemas.microsoft.com/office/word/2010/wordml" xmlns:w15="http://schemas.microsoft.com/office/word/2012/wordml" xmlns:w16cid="http://schemas.microsoft.com/office/word/2016/wordml/cid" xmlns:w16se="http://schemas.microsoft.com/office/word/2015/wordml/symex" xmlns:wpg="http://schemas.microsoft.com/office/word/2010/wordprocessingGroup" xmlns:wpi="http://schemas.microsoft.com/office/word/2010/wordprocessingInk" xmlns:wne="http://schemas.microsoft.com/office/word/2006/wordml" xmlns:wps="http://schemas.microsoft.com/office/word/2010/wordprocessingShape" mc:Ignorable="w14 w15 w16se w16cid wp14">
+<w:document xmlns:wpc="http://schemas.microsoft.com/office/word/2010/wordprocessingCanvas" xmlns:cx="http://schemas.microsoft.com/office/drawing/2014/chartex" xmlns:cx1="http://schemas.microsoft.com/office/drawing/2015/9/8/chartex" xmlns:mc="http://schemas.openxmlformats.org/markup-compatibility/2006" xmlns:o="urn:schemas-microsoft-com:office:office" xmlns:r="http://schemas.openxmlformats.org/officeDocument/2006/relationships" xmlns:m="http://schemas.openxmlformats.org/officeDocument/2006/math" xmlns:v="urn:schemas-microsoft-com:vml" xmlns:wp14="http://schemas.microsoft.com/office/word/2010/wordprocessingDrawing" xmlns:wp="http://schemas.openxmlformats.org/drawingml/2006/wordprocessingDrawing" xmlns:w10="urn:schemas-microsoft-com:office:word" xmlns:w="http://schemas.openxmlformats.org/wordprocessingml/2006/main" xmlns:w14="http://schemas.microsoft.com/office/word/2010/wordml" xmlns:w15="http://schemas.microsoft.com/office/word/2012/wordml" xmlns:w16se="http://schemas.microsoft.com/office/word/2015/wordml/symex" xmlns:wpg="http://schemas.microsoft.com/office/word/2010/wordprocessingGroup" xmlns:wpi="http://schemas.microsoft.com/office/word/2010/wordprocessingInk" xmlns:wne="http://schemas.microsoft.com/office/word/2006/wordml" xmlns:wps="http://schemas.microsoft.com/office/word/2010/wordprocessingShape" mc:Ignorable="w14 w15 w16se wp14">
   <w:body>
     <w:p>
       <w:pPr>
@@ -13,13 +13,8 @@
         <w:br/>
         <w:t xml:space="preserve">Yan-Ha </w:t>
       </w:r>
-      <w:proofErr w:type="spellStart"/>
-      <w:r>
-        <w:t>Routhier</w:t>
-      </w:r>
-      <w:proofErr w:type="spellEnd"/>
-      <w:r>
-        <w:t>-</w:t>
+      <w:r>
+        <w:t>Routhier-</w:t>
       </w:r>
       <w:r>
         <w:t>Chevrier</w:t>
@@ -48,7 +43,7 @@
       <w:sdtContent>
         <w:p>
           <w:pPr>
-            <w:pStyle w:val="Title"/>
+            <w:pStyle w:val="Titre"/>
           </w:pPr>
           <w:r>
             <w:t>Rapport de modélisation</w:t>
@@ -180,7 +175,7 @@
       <w:sdtContent>
         <w:p>
           <w:pPr>
-            <w:pStyle w:val="TOCHeading"/>
+            <w:pStyle w:val="En-ttedetabledesmatires"/>
           </w:pPr>
           <w:r>
             <w:rPr>
@@ -191,12 +186,14 @@
         </w:p>
         <w:p>
           <w:pPr>
-            <w:pStyle w:val="TOC1"/>
+            <w:pStyle w:val="TM1"/>
             <w:tabs>
               <w:tab w:val="right" w:leader="dot" w:pos="10070"/>
             </w:tabs>
             <w:rPr>
+              <w:rFonts w:eastAsiaTheme="minorEastAsia"/>
               <w:noProof/>
+              <w:lang w:val="en-US"/>
             </w:rPr>
           </w:pPr>
           <w:r>
@@ -208,10 +205,10 @@
           <w:r>
             <w:fldChar w:fldCharType="separate"/>
           </w:r>
-          <w:hyperlink w:anchor="_Toc20751433" w:history="1">
-            <w:r>
-              <w:rPr>
-                <w:rStyle w:val="Hyperlink"/>
+          <w:hyperlink w:anchor="_Toc21006201" w:history="1">
+            <w:r>
+              <w:rPr>
+                <w:rStyle w:val="Lienhypertexte"/>
                 <w:noProof/>
               </w:rPr>
               <w:t>Introduction</w:t>
@@ -235,7 +232,7 @@
                 <w:noProof/>
                 <w:webHidden/>
               </w:rPr>
-              <w:instrText xml:space="preserve"> PAGEREF _Toc20751433 \h </w:instrText>
+              <w:instrText xml:space="preserve"> PAGEREF _Toc21006201 \h </w:instrText>
             </w:r>
             <w:r>
               <w:rPr>
@@ -255,7 +252,7 @@
                 <w:noProof/>
                 <w:webHidden/>
               </w:rPr>
-              <w:t>2</w:t>
+              <w:t>3</w:t>
             </w:r>
             <w:r>
               <w:rPr>
@@ -268,18 +265,20 @@
         </w:p>
         <w:p>
           <w:pPr>
-            <w:pStyle w:val="TOC1"/>
+            <w:pStyle w:val="TM1"/>
             <w:tabs>
               <w:tab w:val="right" w:leader="dot" w:pos="10070"/>
             </w:tabs>
             <w:rPr>
+              <w:rFonts w:eastAsiaTheme="minorEastAsia"/>
               <w:noProof/>
+              <w:lang w:val="en-US"/>
             </w:rPr>
           </w:pPr>
-          <w:hyperlink w:anchor="_Toc20751434" w:history="1">
-            <w:r>
-              <w:rPr>
-                <w:rStyle w:val="Hyperlink"/>
+          <w:hyperlink w:anchor="_Toc21006202" w:history="1">
+            <w:r>
+              <w:rPr>
+                <w:rStyle w:val="Lienhypertexte"/>
                 <w:noProof/>
               </w:rPr>
               <w:t>Cas d’utilisations</w:t>
@@ -303,7 +302,7 @@
                 <w:noProof/>
                 <w:webHidden/>
               </w:rPr>
-              <w:instrText xml:space="preserve"> PAGEREF _Toc20751434 \h </w:instrText>
+              <w:instrText xml:space="preserve"> PAGEREF _Toc21006202 \h </w:instrText>
             </w:r>
             <w:r>
               <w:rPr>
@@ -323,7 +322,7 @@
                 <w:noProof/>
                 <w:webHidden/>
               </w:rPr>
-              <w:t>2</w:t>
+              <w:t>4</w:t>
             </w:r>
             <w:r>
               <w:rPr>
@@ -336,18 +335,20 @@
         </w:p>
         <w:p>
           <w:pPr>
-            <w:pStyle w:val="TOC1"/>
+            <w:pStyle w:val="TM1"/>
             <w:tabs>
               <w:tab w:val="right" w:leader="dot" w:pos="10070"/>
             </w:tabs>
             <w:rPr>
+              <w:rFonts w:eastAsiaTheme="minorEastAsia"/>
               <w:noProof/>
+              <w:lang w:val="en-US"/>
             </w:rPr>
           </w:pPr>
-          <w:hyperlink w:anchor="_Toc20751435" w:history="1">
-            <w:r>
-              <w:rPr>
-                <w:rStyle w:val="Hyperlink"/>
+          <w:hyperlink w:anchor="_Toc21006203" w:history="1">
+            <w:r>
+              <w:rPr>
+                <w:rStyle w:val="Lienhypertexte"/>
                 <w:noProof/>
               </w:rPr>
               <w:t>Prototype</w:t>
@@ -371,7 +372,7 @@
                 <w:noProof/>
                 <w:webHidden/>
               </w:rPr>
-              <w:instrText xml:space="preserve"> PAGEREF _Toc20751435 \h </w:instrText>
+              <w:instrText xml:space="preserve"> PAGEREF _Toc21006203 \h </w:instrText>
             </w:r>
             <w:r>
               <w:rPr>
@@ -391,7 +392,7 @@
                 <w:noProof/>
                 <w:webHidden/>
               </w:rPr>
-              <w:t>2</w:t>
+              <w:t>5</w:t>
             </w:r>
             <w:r>
               <w:rPr>
@@ -404,18 +405,20 @@
         </w:p>
         <w:p>
           <w:pPr>
-            <w:pStyle w:val="TOC1"/>
+            <w:pStyle w:val="TM1"/>
             <w:tabs>
               <w:tab w:val="right" w:leader="dot" w:pos="10070"/>
             </w:tabs>
             <w:rPr>
+              <w:rFonts w:eastAsiaTheme="minorEastAsia"/>
               <w:noProof/>
+              <w:lang w:val="en-US"/>
             </w:rPr>
           </w:pPr>
-          <w:hyperlink w:anchor="_Toc20751436" w:history="1">
-            <w:r>
-              <w:rPr>
-                <w:rStyle w:val="Hyperlink"/>
+          <w:hyperlink w:anchor="_Toc21006204" w:history="1">
+            <w:r>
+              <w:rPr>
+                <w:rStyle w:val="Lienhypertexte"/>
                 <w:noProof/>
               </w:rPr>
               <w:t>Diagramme des flux données</w:t>
@@ -439,7 +442,7 @@
                 <w:noProof/>
                 <w:webHidden/>
               </w:rPr>
-              <w:instrText xml:space="preserve"> PAGEREF _Toc20751436 \h </w:instrText>
+              <w:instrText xml:space="preserve"> PAGEREF _Toc21006204 \h </w:instrText>
             </w:r>
             <w:r>
               <w:rPr>
@@ -459,7 +462,7 @@
                 <w:noProof/>
                 <w:webHidden/>
               </w:rPr>
-              <w:t>2</w:t>
+              <w:t>6</w:t>
             </w:r>
             <w:r>
               <w:rPr>
@@ -485,9 +488,9 @@
     <w:p/>
     <w:p>
       <w:pPr>
-        <w:pStyle w:val="Heading1"/>
+        <w:pStyle w:val="Titre1"/>
       </w:pPr>
-      <w:bookmarkStart w:id="0" w:name="_Toc20751433"/>
+      <w:bookmarkStart w:id="0" w:name="_Toc21006201"/>
       <w:r>
         <w:lastRenderedPageBreak/>
         <w:t>Introduction</w:t>
@@ -503,17 +506,19 @@
       <w:r>
         <w:t>Celle-ci offrira à l’usager un encadrement qui le guidera au travers du processus de création d’un plan-cadre et d’un plan de cours, supporté par l’informatisation des données pertinentes à la création de ceux-ci, telles que les compétences ministérielles. Nous avons donc également modélisé les processus qui permettront aux administrateurs d’un collège de gérer les utilisateurs de l’application, et aux coordonnateurs de départements de saisir les compétences propres aux programmes de leurs départements.</w:t>
       </w:r>
+      <w:bookmarkStart w:id="1" w:name="_GoBack"/>
+      <w:bookmarkEnd w:id="1"/>
     </w:p>
     <w:p>
       <w:pPr>
-        <w:pStyle w:val="Heading1"/>
+        <w:pStyle w:val="Titre1"/>
       </w:pPr>
-      <w:bookmarkStart w:id="1" w:name="_Toc20751434"/>
+      <w:bookmarkStart w:id="2" w:name="_Toc21006202"/>
       <w:r>
         <w:lastRenderedPageBreak/>
         <w:t>Cas d’utilisations</w:t>
       </w:r>
-      <w:bookmarkEnd w:id="1"/>
+      <w:bookmarkEnd w:id="2"/>
     </w:p>
     <w:p>
       <w:r>
@@ -529,6 +534,9 @@
       </w:r>
     </w:p>
     <w:p>
+      <w:pPr>
+        <w:keepNext/>
+      </w:pPr>
       <w:r>
         <w:rPr>
           <w:noProof/>
@@ -586,14 +594,40 @@
     </w:p>
     <w:p>
       <w:pPr>
-        <w:pStyle w:val="Heading1"/>
+        <w:pStyle w:val="Lgende"/>
       </w:pPr>
-      <w:bookmarkStart w:id="2" w:name="_Toc20751435"/>
+      <w:r>
+        <w:fldChar w:fldCharType="begin"/>
+      </w:r>
+      <w:r>
+        <w:instrText xml:space="preserve"> SEQ Figure \* ARABIC </w:instrText>
+      </w:r>
+      <w:r>
+        <w:fldChar w:fldCharType="separate"/>
+      </w:r>
+      <w:r>
+        <w:rPr>
+          <w:noProof/>
+        </w:rPr>
+        <w:t>1</w:t>
+      </w:r>
+      <w:r>
+        <w:fldChar w:fldCharType="end"/>
+      </w:r>
+      <w:r>
+        <w:t xml:space="preserve"> Cas d'utilisation du système Plan C</w:t>
+      </w:r>
+    </w:p>
+    <w:p>
+      <w:pPr>
+        <w:pStyle w:val="Titre1"/>
+      </w:pPr>
+      <w:bookmarkStart w:id="3" w:name="_Toc21006203"/>
       <w:r>
         <w:lastRenderedPageBreak/>
         <w:t>Prototype</w:t>
       </w:r>
-      <w:bookmarkEnd w:id="2"/>
+      <w:bookmarkEnd w:id="3"/>
     </w:p>
     <w:p>
       <w:r>
@@ -603,12 +637,7 @@
         <w:t>prototype</w:t>
       </w:r>
       <w:r>
-        <w:t xml:space="preserve"> </w:t>
-      </w:r>
-      <w:bookmarkStart w:id="3" w:name="_GoBack"/>
-      <w:bookmarkEnd w:id="3"/>
-      <w:r>
-        <w:t>ci-bas offre un tour guidé de notre conception du la progression de l’expérience utilisateur. Après une démonstration du concept de connexion de l’utilisateur, on débute par la présentation du module de création d’un plan-cadre. Celui-ci guide l’utilisateur au traver</w:t>
+        <w:t xml:space="preserve"> ci-bas offre un tour guidé de notre conception du la progression de l’expérience utilisateur. Après une démonstration du concept de connexion de l’utilisateur, on débute par la présentation du module de création d’un plan-cadre. Celui-ci guide l’utilisateur au traver</w:t>
       </w:r>
       <w:r>
         <w:t>s du processus, divisé en trois</w:t>
@@ -644,7 +673,7 @@
       <w:hyperlink r:id="rId11" w:history="1">
         <w:r>
           <w:rPr>
-            <w:rStyle w:val="Hyperlink"/>
+            <w:rStyle w:val="Lienhypertexte"/>
           </w:rPr>
           <w:t>https://marvelapp.com/44cb97h</w:t>
         </w:r>
@@ -652,20 +681,173 @@
     </w:p>
     <w:p>
       <w:pPr>
-        <w:pStyle w:val="Heading1"/>
+        <w:pStyle w:val="Titre1"/>
       </w:pPr>
-      <w:bookmarkStart w:id="4" w:name="_Toc20751436"/>
+      <w:bookmarkStart w:id="4" w:name="_Toc21006204"/>
       <w:r>
         <w:lastRenderedPageBreak/>
         <w:t>Diagramme des flux données</w:t>
       </w:r>
       <w:bookmarkEnd w:id="4"/>
     </w:p>
-    <w:p/>
+    <w:p>
+      <w:r>
+        <w:drawing>
+          <wp:inline distT="0" distB="0" distL="0" distR="0" wp14:anchorId="6C1A7B28" wp14:editId="5C3927A7">
+            <wp:extent cx="6321130" cy="6600825"/>
+            <wp:effectExtent l="0" t="0" r="3810" b="0"/>
+            <wp:docPr id="3" name="Image 3"/>
+            <wp:cNvGraphicFramePr>
+              <a:graphicFrameLocks xmlns:a="http://schemas.openxmlformats.org/drawingml/2006/main" noChangeAspect="1"/>
+            </wp:cNvGraphicFramePr>
+            <a:graphic xmlns:a="http://schemas.openxmlformats.org/drawingml/2006/main">
+              <a:graphicData uri="http://schemas.openxmlformats.org/drawingml/2006/picture">
+                <pic:pic xmlns:pic="http://schemas.openxmlformats.org/drawingml/2006/picture">
+                  <pic:nvPicPr>
+                    <pic:cNvPr id="0" name="Picture 1" descr="C:\Users\info1\Desktop\un nom.png"/>
+                    <pic:cNvPicPr>
+                      <a:picLocks noChangeAspect="1" noChangeArrowheads="1"/>
+                    </pic:cNvPicPr>
+                  </pic:nvPicPr>
+                  <pic:blipFill>
+                    <a:blip r:embed="rId12" cstate="print">
+                      <a:extLst>
+                        <a:ext uri="{28A0092B-C50C-407E-A947-70E740481C1C}">
+                          <a14:useLocalDpi xmlns:a14="http://schemas.microsoft.com/office/drawing/2010/main" val="0"/>
+                        </a:ext>
+                      </a:extLst>
+                    </a:blip>
+                    <a:stretch>
+                      <a:fillRect/>
+                    </a:stretch>
+                  </pic:blipFill>
+                  <pic:spPr bwMode="auto">
+                    <a:xfrm>
+                      <a:off x="0" y="0"/>
+                      <a:ext cx="6337105" cy="6617507"/>
+                    </a:xfrm>
+                    <a:prstGeom prst="rect">
+                      <a:avLst/>
+                    </a:prstGeom>
+                    <a:noFill/>
+                    <a:ln>
+                      <a:noFill/>
+                    </a:ln>
+                  </pic:spPr>
+                </pic:pic>
+              </a:graphicData>
+            </a:graphic>
+          </wp:inline>
+        </w:drawing>
+      </w:r>
+    </w:p>
     <w:p>
       <w:pPr>
-        <w:pStyle w:val="Heading1"/>
+        <w:pStyle w:val="Lgende"/>
       </w:pPr>
+      <w:r>
+        <w:fldChar w:fldCharType="begin"/>
+      </w:r>
+      <w:r>
+        <w:instrText xml:space="preserve"> SEQ Figure \* ARABIC </w:instrText>
+      </w:r>
+      <w:r>
+        <w:fldChar w:fldCharType="separate"/>
+      </w:r>
+      <w:r>
+        <w:rPr>
+          <w:noProof/>
+        </w:rPr>
+        <w:t>2</w:t>
+      </w:r>
+      <w:r>
+        <w:fldChar w:fldCharType="end"/>
+      </w:r>
+      <w:r>
+        <w:t xml:space="preserve"> Modèle de processus logique niveau 0</w:t>
+      </w:r>
+    </w:p>
+    <w:p>
+      <w:pPr>
+        <w:jc w:val="center"/>
+      </w:pPr>
+      <w:r>
+        <w:rPr>
+          <w:noProof/>
+          <w:lang w:val="en-US"/>
+        </w:rPr>
+        <w:lastRenderedPageBreak/>
+        <w:drawing>
+          <wp:inline distT="0" distB="0" distL="0" distR="0" wp14:anchorId="0C9B0655" wp14:editId="1A323BE4">
+            <wp:extent cx="4911374" cy="7743825"/>
+            <wp:effectExtent l="0" t="0" r="3810" b="0"/>
+            <wp:docPr id="4" name="Image 4"/>
+            <wp:cNvGraphicFramePr>
+              <a:graphicFrameLocks xmlns:a="http://schemas.openxmlformats.org/drawingml/2006/main" noChangeAspect="1"/>
+            </wp:cNvGraphicFramePr>
+            <a:graphic xmlns:a="http://schemas.openxmlformats.org/drawingml/2006/main">
+              <a:graphicData uri="http://schemas.openxmlformats.org/drawingml/2006/picture">
+                <pic:pic xmlns:pic="http://schemas.openxmlformats.org/drawingml/2006/picture">
+                  <pic:nvPicPr>
+                    <pic:cNvPr id="4" name="Diagramme.png"/>
+                    <pic:cNvPicPr/>
+                  </pic:nvPicPr>
+                  <pic:blipFill>
+                    <a:blip r:embed="rId13" cstate="print">
+                      <a:extLst>
+                        <a:ext uri="{28A0092B-C50C-407E-A947-70E740481C1C}">
+                          <a14:useLocalDpi xmlns:a14="http://schemas.microsoft.com/office/drawing/2010/main" val="0"/>
+                        </a:ext>
+                      </a:extLst>
+                    </a:blip>
+                    <a:stretch>
+                      <a:fillRect/>
+                    </a:stretch>
+                  </pic:blipFill>
+                  <pic:spPr>
+                    <a:xfrm>
+                      <a:off x="0" y="0"/>
+                      <a:ext cx="4914336" cy="7748495"/>
+                    </a:xfrm>
+                    <a:prstGeom prst="rect">
+                      <a:avLst/>
+                    </a:prstGeom>
+                  </pic:spPr>
+                </pic:pic>
+              </a:graphicData>
+            </a:graphic>
+          </wp:inline>
+        </w:drawing>
+      </w:r>
+    </w:p>
+    <w:p>
+      <w:pPr>
+        <w:pStyle w:val="Lgende"/>
+      </w:pPr>
+      <w:r>
+        <w:fldChar w:fldCharType="begin"/>
+      </w:r>
+      <w:r>
+        <w:instrText xml:space="preserve"> SEQ Figure \* ARABIC </w:instrText>
+      </w:r>
+      <w:r>
+        <w:fldChar w:fldCharType="separate"/>
+      </w:r>
+      <w:r>
+        <w:rPr>
+          <w:noProof/>
+        </w:rPr>
+        <w:t>3</w:t>
+      </w:r>
+      <w:r>
+        <w:fldChar w:fldCharType="end"/>
+      </w:r>
+      <w:r>
+        <w:t xml:space="preserve"> Modèle de proce</w:t>
+      </w:r>
+      <w:r>
+        <w:t>ssus logique niveau 1</w:t>
+      </w:r>
     </w:p>
     <w:sectPr>
       <w:pgSz w:w="12240" w:h="15840"/>
@@ -678,7 +860,7 @@
 </file>
 
 <file path=word/endnotes.xml><?xml version="1.0" encoding="utf-8"?>
-<w:endnotes xmlns:wpc="http://schemas.microsoft.com/office/word/2010/wordprocessingCanvas" xmlns:cx="http://schemas.microsoft.com/office/drawing/2014/chartex" xmlns:cx1="http://schemas.microsoft.com/office/drawing/2015/9/8/chartex" xmlns:cx2="http://schemas.microsoft.com/office/drawing/2015/10/21/chartex" xmlns:cx3="http://schemas.microsoft.com/office/drawing/2016/5/9/chartex" xmlns:cx4="http://schemas.microsoft.com/office/drawing/2016/5/10/chartex" xmlns:cx5="http://schemas.microsoft.com/office/drawing/2016/5/11/chartex" xmlns:cx6="http://schemas.microsoft.com/office/drawing/2016/5/12/chartex" xmlns:cx7="http://schemas.microsoft.com/office/drawing/2016/5/13/chartex" xmlns:cx8="http://schemas.microsoft.com/office/drawing/2016/5/14/chartex" xmlns:mc="http://schemas.openxmlformats.org/markup-compatibility/2006" xmlns:aink="http://schemas.microsoft.com/office/drawing/2016/ink" xmlns:am3d="http://schemas.microsoft.com/office/drawing/2017/model3d" xmlns:o="urn:schemas-microsoft-com:office:office" xmlns:r="http://schemas.openxmlformats.org/officeDocument/2006/relationships" xmlns:m="http://schemas.openxmlformats.org/officeDocument/2006/math" xmlns:v="urn:schemas-microsoft-com:vml" xmlns:wp14="http://schemas.microsoft.com/office/word/2010/wordprocessingDrawing" xmlns:wp="http://schemas.openxmlformats.org/drawingml/2006/wordprocessingDrawing" xmlns:w10="urn:schemas-microsoft-com:office:word" xmlns:w="http://schemas.openxmlformats.org/wordprocessingml/2006/main" xmlns:w14="http://schemas.microsoft.com/office/word/2010/wordml" xmlns:w15="http://schemas.microsoft.com/office/word/2012/wordml" xmlns:w16cid="http://schemas.microsoft.com/office/word/2016/wordml/cid" xmlns:w16se="http://schemas.microsoft.com/office/word/2015/wordml/symex" xmlns:wpg="http://schemas.microsoft.com/office/word/2010/wordprocessingGroup" xmlns:wpi="http://schemas.microsoft.com/office/word/2010/wordprocessingInk" xmlns:wne="http://schemas.microsoft.com/office/word/2006/wordml" xmlns:wps="http://schemas.microsoft.com/office/word/2010/wordprocessingShape" mc:Ignorable="w14 w15 w16se w16cid wp14">
+<w:endnotes xmlns:wpc="http://schemas.microsoft.com/office/word/2010/wordprocessingCanvas" xmlns:cx="http://schemas.microsoft.com/office/drawing/2014/chartex" xmlns:cx1="http://schemas.microsoft.com/office/drawing/2015/9/8/chartex" xmlns:mc="http://schemas.openxmlformats.org/markup-compatibility/2006" xmlns:o="urn:schemas-microsoft-com:office:office" xmlns:r="http://schemas.openxmlformats.org/officeDocument/2006/relationships" xmlns:m="http://schemas.openxmlformats.org/officeDocument/2006/math" xmlns:v="urn:schemas-microsoft-com:vml" xmlns:wp14="http://schemas.microsoft.com/office/word/2010/wordprocessingDrawing" xmlns:wp="http://schemas.openxmlformats.org/drawingml/2006/wordprocessingDrawing" xmlns:w10="urn:schemas-microsoft-com:office:word" xmlns:w="http://schemas.openxmlformats.org/wordprocessingml/2006/main" xmlns:w14="http://schemas.microsoft.com/office/word/2010/wordml" xmlns:w15="http://schemas.microsoft.com/office/word/2012/wordml" xmlns:w16se="http://schemas.microsoft.com/office/word/2015/wordml/symex" xmlns:wpg="http://schemas.microsoft.com/office/word/2010/wordprocessingGroup" xmlns:wpi="http://schemas.microsoft.com/office/word/2010/wordprocessingInk" xmlns:wne="http://schemas.microsoft.com/office/word/2006/wordml" xmlns:wps="http://schemas.microsoft.com/office/word/2010/wordprocessingShape" mc:Ignorable="w14 w15 w16se wp14">
   <w:endnote w:type="separator" w:id="-1">
     <w:p>
       <w:pPr>
@@ -703,7 +885,7 @@
 </file>
 
 <file path=word/footer1.xml><?xml version="1.0" encoding="utf-8"?>
-<w:ftr xmlns:wpc="http://schemas.microsoft.com/office/word/2010/wordprocessingCanvas" xmlns:cx="http://schemas.microsoft.com/office/drawing/2014/chartex" xmlns:cx1="http://schemas.microsoft.com/office/drawing/2015/9/8/chartex" xmlns:cx2="http://schemas.microsoft.com/office/drawing/2015/10/21/chartex" xmlns:cx3="http://schemas.microsoft.com/office/drawing/2016/5/9/chartex" xmlns:cx4="http://schemas.microsoft.com/office/drawing/2016/5/10/chartex" xmlns:cx5="http://schemas.microsoft.com/office/drawing/2016/5/11/chartex" xmlns:cx6="http://schemas.microsoft.com/office/drawing/2016/5/12/chartex" xmlns:cx7="http://schemas.microsoft.com/office/drawing/2016/5/13/chartex" xmlns:cx8="http://schemas.microsoft.com/office/drawing/2016/5/14/chartex" xmlns:mc="http://schemas.openxmlformats.org/markup-compatibility/2006" xmlns:aink="http://schemas.microsoft.com/office/drawing/2016/ink" xmlns:am3d="http://schemas.microsoft.com/office/drawing/2017/model3d" xmlns:o="urn:schemas-microsoft-com:office:office" xmlns:r="http://schemas.openxmlformats.org/officeDocument/2006/relationships" xmlns:m="http://schemas.openxmlformats.org/officeDocument/2006/math" xmlns:v="urn:schemas-microsoft-com:vml" xmlns:wp14="http://schemas.microsoft.com/office/word/2010/wordprocessingDrawing" xmlns:wp="http://schemas.openxmlformats.org/drawingml/2006/wordprocessingDrawing" xmlns:w10="urn:schemas-microsoft-com:office:word" xmlns:w="http://schemas.openxmlformats.org/wordprocessingml/2006/main" xmlns:w14="http://schemas.microsoft.com/office/word/2010/wordml" xmlns:w15="http://schemas.microsoft.com/office/word/2012/wordml" xmlns:w16cid="http://schemas.microsoft.com/office/word/2016/wordml/cid" xmlns:w16se="http://schemas.microsoft.com/office/word/2015/wordml/symex" xmlns:wpg="http://schemas.microsoft.com/office/word/2010/wordprocessingGroup" xmlns:wpi="http://schemas.microsoft.com/office/word/2010/wordprocessingInk" xmlns:wne="http://schemas.microsoft.com/office/word/2006/wordml" xmlns:wps="http://schemas.microsoft.com/office/word/2010/wordprocessingShape" mc:Ignorable="w14 w15 w16se w16cid wp14">
+<w:ftr xmlns:wpc="http://schemas.microsoft.com/office/word/2010/wordprocessingCanvas" xmlns:cx="http://schemas.microsoft.com/office/drawing/2014/chartex" xmlns:cx1="http://schemas.microsoft.com/office/drawing/2015/9/8/chartex" xmlns:mc="http://schemas.openxmlformats.org/markup-compatibility/2006" xmlns:o="urn:schemas-microsoft-com:office:office" xmlns:r="http://schemas.openxmlformats.org/officeDocument/2006/relationships" xmlns:m="http://schemas.openxmlformats.org/officeDocument/2006/math" xmlns:v="urn:schemas-microsoft-com:vml" xmlns:wp14="http://schemas.microsoft.com/office/word/2010/wordprocessingDrawing" xmlns:wp="http://schemas.openxmlformats.org/drawingml/2006/wordprocessingDrawing" xmlns:w10="urn:schemas-microsoft-com:office:word" xmlns:w="http://schemas.openxmlformats.org/wordprocessingml/2006/main" xmlns:w14="http://schemas.microsoft.com/office/word/2010/wordml" xmlns:w15="http://schemas.microsoft.com/office/word/2012/wordml" xmlns:w16se="http://schemas.microsoft.com/office/word/2015/wordml/symex" xmlns:wpg="http://schemas.microsoft.com/office/word/2010/wordprocessingGroup" xmlns:wpi="http://schemas.microsoft.com/office/word/2010/wordprocessingInk" xmlns:wne="http://schemas.microsoft.com/office/word/2006/wordml" xmlns:wps="http://schemas.microsoft.com/office/word/2010/wordprocessingShape" mc:Ignorable="w14 w15 w16se wp14">
   <w:sdt>
     <w:sdtPr>
       <w:id w:val="1852989478"/>
@@ -716,7 +898,7 @@
     <w:sdtContent>
       <w:p>
         <w:pPr>
-          <w:pStyle w:val="Footer"/>
+          <w:pStyle w:val="Pieddepage"/>
           <w:pBdr>
             <w:top w:val="single" w:sz="4" w:space="1" w:color="auto"/>
           </w:pBdr>
@@ -736,7 +918,7 @@
             <w:noProof/>
             <w:lang w:val="fr-FR"/>
           </w:rPr>
-          <w:t>2</w:t>
+          <w:t>3</w:t>
         </w:r>
         <w:r>
           <w:fldChar w:fldCharType="end"/>
@@ -748,7 +930,7 @@
 </file>
 
 <file path=word/footnotes.xml><?xml version="1.0" encoding="utf-8"?>
-<w:footnotes xmlns:wpc="http://schemas.microsoft.com/office/word/2010/wordprocessingCanvas" xmlns:cx="http://schemas.microsoft.com/office/drawing/2014/chartex" xmlns:cx1="http://schemas.microsoft.com/office/drawing/2015/9/8/chartex" xmlns:cx2="http://schemas.microsoft.com/office/drawing/2015/10/21/chartex" xmlns:cx3="http://schemas.microsoft.com/office/drawing/2016/5/9/chartex" xmlns:cx4="http://schemas.microsoft.com/office/drawing/2016/5/10/chartex" xmlns:cx5="http://schemas.microsoft.com/office/drawing/2016/5/11/chartex" xmlns:cx6="http://schemas.microsoft.com/office/drawing/2016/5/12/chartex" xmlns:cx7="http://schemas.microsoft.com/office/drawing/2016/5/13/chartex" xmlns:cx8="http://schemas.microsoft.com/office/drawing/2016/5/14/chartex" xmlns:mc="http://schemas.openxmlformats.org/markup-compatibility/2006" xmlns:aink="http://schemas.microsoft.com/office/drawing/2016/ink" xmlns:am3d="http://schemas.microsoft.com/office/drawing/2017/model3d" xmlns:o="urn:schemas-microsoft-com:office:office" xmlns:r="http://schemas.openxmlformats.org/officeDocument/2006/relationships" xmlns:m="http://schemas.openxmlformats.org/officeDocument/2006/math" xmlns:v="urn:schemas-microsoft-com:vml" xmlns:wp14="http://schemas.microsoft.com/office/word/2010/wordprocessingDrawing" xmlns:wp="http://schemas.openxmlformats.org/drawingml/2006/wordprocessingDrawing" xmlns:w10="urn:schemas-microsoft-com:office:word" xmlns:w="http://schemas.openxmlformats.org/wordprocessingml/2006/main" xmlns:w14="http://schemas.microsoft.com/office/word/2010/wordml" xmlns:w15="http://schemas.microsoft.com/office/word/2012/wordml" xmlns:w16cid="http://schemas.microsoft.com/office/word/2016/wordml/cid" xmlns:w16se="http://schemas.microsoft.com/office/word/2015/wordml/symex" xmlns:wpg="http://schemas.microsoft.com/office/word/2010/wordprocessingGroup" xmlns:wpi="http://schemas.microsoft.com/office/word/2010/wordprocessingInk" xmlns:wne="http://schemas.microsoft.com/office/word/2006/wordml" xmlns:wps="http://schemas.microsoft.com/office/word/2010/wordprocessingShape" mc:Ignorable="w14 w15 w16se w16cid wp14">
+<w:footnotes xmlns:wpc="http://schemas.microsoft.com/office/word/2010/wordprocessingCanvas" xmlns:cx="http://schemas.microsoft.com/office/drawing/2014/chartex" xmlns:cx1="http://schemas.microsoft.com/office/drawing/2015/9/8/chartex" xmlns:mc="http://schemas.openxmlformats.org/markup-compatibility/2006" xmlns:o="urn:schemas-microsoft-com:office:office" xmlns:r="http://schemas.openxmlformats.org/officeDocument/2006/relationships" xmlns:m="http://schemas.openxmlformats.org/officeDocument/2006/math" xmlns:v="urn:schemas-microsoft-com:vml" xmlns:wp14="http://schemas.microsoft.com/office/word/2010/wordprocessingDrawing" xmlns:wp="http://schemas.openxmlformats.org/drawingml/2006/wordprocessingDrawing" xmlns:w10="urn:schemas-microsoft-com:office:word" xmlns:w="http://schemas.openxmlformats.org/wordprocessingml/2006/main" xmlns:w14="http://schemas.microsoft.com/office/word/2010/wordml" xmlns:w15="http://schemas.microsoft.com/office/word/2012/wordml" xmlns:w16se="http://schemas.microsoft.com/office/word/2015/wordml/symex" xmlns:wpg="http://schemas.microsoft.com/office/word/2010/wordprocessingGroup" xmlns:wpi="http://schemas.microsoft.com/office/word/2010/wordprocessingInk" xmlns:wne="http://schemas.microsoft.com/office/word/2006/wordml" xmlns:wps="http://schemas.microsoft.com/office/word/2010/wordprocessingShape" mc:Ignorable="w14 w15 w16se wp14">
   <w:footnote w:type="separator" w:id="-1">
     <w:p>
       <w:pPr>
@@ -773,10 +955,10 @@
 </file>
 
 <file path=word/header1.xml><?xml version="1.0" encoding="utf-8"?>
-<w:hdr xmlns:wpc="http://schemas.microsoft.com/office/word/2010/wordprocessingCanvas" xmlns:cx="http://schemas.microsoft.com/office/drawing/2014/chartex" xmlns:cx1="http://schemas.microsoft.com/office/drawing/2015/9/8/chartex" xmlns:cx2="http://schemas.microsoft.com/office/drawing/2015/10/21/chartex" xmlns:cx3="http://schemas.microsoft.com/office/drawing/2016/5/9/chartex" xmlns:cx4="http://schemas.microsoft.com/office/drawing/2016/5/10/chartex" xmlns:cx5="http://schemas.microsoft.com/office/drawing/2016/5/11/chartex" xmlns:cx6="http://schemas.microsoft.com/office/drawing/2016/5/12/chartex" xmlns:cx7="http://schemas.microsoft.com/office/drawing/2016/5/13/chartex" xmlns:cx8="http://schemas.microsoft.com/office/drawing/2016/5/14/chartex" xmlns:mc="http://schemas.openxmlformats.org/markup-compatibility/2006" xmlns:aink="http://schemas.microsoft.com/office/drawing/2016/ink" xmlns:am3d="http://schemas.microsoft.com/office/drawing/2017/model3d" xmlns:o="urn:schemas-microsoft-com:office:office" xmlns:r="http://schemas.openxmlformats.org/officeDocument/2006/relationships" xmlns:m="http://schemas.openxmlformats.org/officeDocument/2006/math" xmlns:v="urn:schemas-microsoft-com:vml" xmlns:wp14="http://schemas.microsoft.com/office/word/2010/wordprocessingDrawing" xmlns:wp="http://schemas.openxmlformats.org/drawingml/2006/wordprocessingDrawing" xmlns:w10="urn:schemas-microsoft-com:office:word" xmlns:w="http://schemas.openxmlformats.org/wordprocessingml/2006/main" xmlns:w14="http://schemas.microsoft.com/office/word/2010/wordml" xmlns:w15="http://schemas.microsoft.com/office/word/2012/wordml" xmlns:w16cid="http://schemas.microsoft.com/office/word/2016/wordml/cid" xmlns:w16se="http://schemas.microsoft.com/office/word/2015/wordml/symex" xmlns:wpg="http://schemas.microsoft.com/office/word/2010/wordprocessingGroup" xmlns:wpi="http://schemas.microsoft.com/office/word/2010/wordprocessingInk" xmlns:wne="http://schemas.microsoft.com/office/word/2006/wordml" xmlns:wps="http://schemas.microsoft.com/office/word/2010/wordprocessingShape" mc:Ignorable="w14 w15 w16se w16cid wp14">
+<w:hdr xmlns:wpc="http://schemas.microsoft.com/office/word/2010/wordprocessingCanvas" xmlns:cx="http://schemas.microsoft.com/office/drawing/2014/chartex" xmlns:cx1="http://schemas.microsoft.com/office/drawing/2015/9/8/chartex" xmlns:mc="http://schemas.openxmlformats.org/markup-compatibility/2006" xmlns:o="urn:schemas-microsoft-com:office:office" xmlns:r="http://schemas.openxmlformats.org/officeDocument/2006/relationships" xmlns:m="http://schemas.openxmlformats.org/officeDocument/2006/math" xmlns:v="urn:schemas-microsoft-com:vml" xmlns:wp14="http://schemas.microsoft.com/office/word/2010/wordprocessingDrawing" xmlns:wp="http://schemas.openxmlformats.org/drawingml/2006/wordprocessingDrawing" xmlns:w10="urn:schemas-microsoft-com:office:word" xmlns:w="http://schemas.openxmlformats.org/wordprocessingml/2006/main" xmlns:w14="http://schemas.microsoft.com/office/word/2010/wordml" xmlns:w15="http://schemas.microsoft.com/office/word/2012/wordml" xmlns:w16se="http://schemas.microsoft.com/office/word/2015/wordml/symex" xmlns:wpg="http://schemas.microsoft.com/office/word/2010/wordprocessingGroup" xmlns:wpi="http://schemas.microsoft.com/office/word/2010/wordprocessingInk" xmlns:wne="http://schemas.microsoft.com/office/word/2006/wordml" xmlns:wps="http://schemas.microsoft.com/office/word/2010/wordprocessingShape" mc:Ignorable="w14 w15 w16se wp14">
   <w:p>
     <w:pPr>
-      <w:pStyle w:val="Header"/>
+      <w:pStyle w:val="En-tte"/>
       <w:pBdr>
         <w:bottom w:val="single" w:sz="4" w:space="1" w:color="auto"/>
       </w:pBdr>
@@ -820,7 +1002,7 @@
 </file>
 
 <file path=word/styles.xml><?xml version="1.0" encoding="utf-8"?>
-<w:styles xmlns:mc="http://schemas.openxmlformats.org/markup-compatibility/2006" xmlns:r="http://schemas.openxmlformats.org/officeDocument/2006/relationships" xmlns:w="http://schemas.openxmlformats.org/wordprocessingml/2006/main" xmlns:w14="http://schemas.microsoft.com/office/word/2010/wordml" xmlns:w15="http://schemas.microsoft.com/office/word/2012/wordml" xmlns:w16cid="http://schemas.microsoft.com/office/word/2016/wordml/cid" xmlns:w16se="http://schemas.microsoft.com/office/word/2015/wordml/symex" mc:Ignorable="w14 w15 w16se w16cid">
+<w:styles xmlns:mc="http://schemas.openxmlformats.org/markup-compatibility/2006" xmlns:r="http://schemas.openxmlformats.org/officeDocument/2006/relationships" xmlns:w="http://schemas.openxmlformats.org/wordprocessingml/2006/main" xmlns:w14="http://schemas.microsoft.com/office/word/2010/wordml" xmlns:w15="http://schemas.microsoft.com/office/word/2012/wordml" xmlns:w16se="http://schemas.microsoft.com/office/word/2015/wordml/symex" mc:Ignorable="w14 w15 w16se">
   <w:docDefaults>
     <w:rPrDefault>
       <w:rPr>
@@ -836,7 +1018,7 @@
       </w:pPr>
     </w:pPrDefault>
   </w:docDefaults>
-  <w:latentStyles w:defLockedState="0" w:defUIPriority="99" w:defSemiHidden="0" w:defUnhideWhenUsed="0" w:defQFormat="0" w:count="377">
+  <w:latentStyles w:defLockedState="0" w:defUIPriority="99" w:defSemiHidden="0" w:defUnhideWhenUsed="0" w:defQFormat="0" w:count="371">
     <w:lsdException w:name="Normal" w:uiPriority="0" w:qFormat="1"/>
     <w:lsdException w:name="heading 1" w:uiPriority="9" w:qFormat="1"/>
     <w:lsdException w:name="heading 2" w:semiHidden="1" w:uiPriority="9" w:unhideWhenUsed="1" w:qFormat="1"/>
@@ -984,8 +1166,11 @@
     <w:lsdException w:name="Table 3D effects 3" w:semiHidden="1" w:unhideWhenUsed="1"/>
     <w:lsdException w:name="Table Contemporary" w:semiHidden="1" w:unhideWhenUsed="1"/>
     <w:lsdException w:name="Table Elegant" w:semiHidden="1" w:unhideWhenUsed="1"/>
+    <w:lsdException w:name="Table Professional" w:semiHidden="1" w:unhideWhenUsed="1"/>
     <w:lsdException w:name="Table Subtle 1" w:semiHidden="1" w:unhideWhenUsed="1"/>
     <w:lsdException w:name="Table Subtle 2" w:semiHidden="1" w:unhideWhenUsed="1"/>
+    <w:lsdException w:name="Table Web 1" w:semiHidden="1" w:unhideWhenUsed="1"/>
+    <w:lsdException w:name="Table Web 2" w:semiHidden="1" w:unhideWhenUsed="1"/>
     <w:lsdException w:name="Table Web 3" w:semiHidden="1" w:unhideWhenUsed="1"/>
     <w:lsdException w:name="Balloon Text" w:semiHidden="1" w:unhideWhenUsed="1"/>
     <w:lsdException w:name="Table Grid" w:uiPriority="59"/>
@@ -1205,12 +1390,6 @@
     <w:lsdException w:name="List Table 5 Dark Accent 6" w:uiPriority="50"/>
     <w:lsdException w:name="List Table 6 Colorful Accent 6" w:uiPriority="51"/>
     <w:lsdException w:name="List Table 7 Colorful Accent 6" w:uiPriority="52"/>
-    <w:lsdException w:name="Mention" w:semiHidden="1" w:unhideWhenUsed="1"/>
-    <w:lsdException w:name="Smart Hyperlink" w:semiHidden="1" w:unhideWhenUsed="1"/>
-    <w:lsdException w:name="Hashtag" w:semiHidden="1" w:unhideWhenUsed="1"/>
-    <w:lsdException w:name="Unresolved Mention" w:semiHidden="1" w:unhideWhenUsed="1"/>
-    <w:lsdException w:name="Smart Link" w:semiHidden="1" w:unhideWhenUsed="1"/>
-    <w:lsdException w:name="Smart Link Error" w:semiHidden="1" w:unhideWhenUsed="1"/>
   </w:latentStyles>
   <w:style w:type="paragraph" w:default="1" w:styleId="Normal">
     <w:name w:val="Normal"/>
@@ -1219,19 +1398,19 @@
       <w:lang w:val="fr-CA"/>
     </w:rPr>
   </w:style>
-  <w:style w:type="paragraph" w:styleId="Heading1">
+  <w:style w:type="paragraph" w:styleId="Titre1">
     <w:name w:val="heading 1"/>
     <w:basedOn w:val="Normal"/>
     <w:next w:val="Normal"/>
-    <w:link w:val="Heading1Char"/>
+    <w:link w:val="Titre1Car"/>
     <w:uiPriority w:val="9"/>
     <w:qFormat/>
-    <w:rsid w:val="00194AD9"/>
+    <w:rsid w:val="00AB1573"/>
     <w:pPr>
       <w:keepNext/>
       <w:keepLines/>
       <w:pageBreakBefore/>
-      <w:spacing w:before="480" w:after="0"/>
+      <w:spacing w:before="480" w:after="120"/>
       <w:outlineLvl w:val="0"/>
     </w:pPr>
     <w:rPr>
@@ -1243,11 +1422,11 @@
       <w:szCs w:val="28"/>
     </w:rPr>
   </w:style>
-  <w:style w:type="paragraph" w:styleId="Heading2">
+  <w:style w:type="paragraph" w:styleId="Titre2">
     <w:name w:val="heading 2"/>
     <w:basedOn w:val="Normal"/>
     <w:next w:val="Normal"/>
-    <w:link w:val="Heading2Char"/>
+    <w:link w:val="Titre2Car"/>
     <w:uiPriority w:val="9"/>
     <w:semiHidden/>
     <w:unhideWhenUsed/>
@@ -1267,13 +1446,13 @@
       <w:szCs w:val="26"/>
     </w:rPr>
   </w:style>
-  <w:style w:type="character" w:default="1" w:styleId="DefaultParagraphFont">
+  <w:style w:type="character" w:default="1" w:styleId="Policepardfaut">
     <w:name w:val="Default Paragraph Font"/>
     <w:uiPriority w:val="1"/>
     <w:semiHidden/>
     <w:unhideWhenUsed/>
   </w:style>
-  <w:style w:type="table" w:default="1" w:styleId="TableNormal">
+  <w:style w:type="table" w:default="1" w:styleId="TableauNormal">
     <w:name w:val="Normal Table"/>
     <w:uiPriority w:val="99"/>
     <w:semiHidden/>
@@ -1288,15 +1467,15 @@
       </w:tblCellMar>
     </w:tblPr>
   </w:style>
-  <w:style w:type="numbering" w:default="1" w:styleId="NoList">
+  <w:style w:type="numbering" w:default="1" w:styleId="Aucuneliste">
     <w:name w:val="No List"/>
     <w:uiPriority w:val="99"/>
     <w:semiHidden/>
     <w:unhideWhenUsed/>
   </w:style>
-  <w:style w:type="character" w:styleId="PlaceholderText">
+  <w:style w:type="character" w:styleId="Textedelespacerserv">
     <w:name w:val="Placeholder Text"/>
-    <w:basedOn w:val="DefaultParagraphFont"/>
+    <w:basedOn w:val="Policepardfaut"/>
     <w:uiPriority w:val="99"/>
     <w:semiHidden/>
     <w:rsid w:val="00160493"/>
@@ -1304,10 +1483,10 @@
       <w:color w:val="808080"/>
     </w:rPr>
   </w:style>
-  <w:style w:type="paragraph" w:styleId="BalloonText">
+  <w:style w:type="paragraph" w:styleId="Textedebulles">
     <w:name w:val="Balloon Text"/>
     <w:basedOn w:val="Normal"/>
-    <w:link w:val="BalloonTextChar"/>
+    <w:link w:val="TextedebullesCar"/>
     <w:uiPriority w:val="99"/>
     <w:semiHidden/>
     <w:unhideWhenUsed/>
@@ -1321,10 +1500,10 @@
       <w:szCs w:val="16"/>
     </w:rPr>
   </w:style>
-  <w:style w:type="character" w:customStyle="1" w:styleId="BalloonTextChar">
-    <w:name w:val="Balloon Text Char"/>
-    <w:basedOn w:val="DefaultParagraphFont"/>
-    <w:link w:val="BalloonText"/>
+  <w:style w:type="character" w:customStyle="1" w:styleId="TextedebullesCar">
+    <w:name w:val="Texte de bulles Car"/>
+    <w:basedOn w:val="Policepardfaut"/>
+    <w:link w:val="Textedebulles"/>
     <w:uiPriority w:val="99"/>
     <w:semiHidden/>
     <w:rsid w:val="00160493"/>
@@ -1335,12 +1514,12 @@
       <w:lang w:val="en-CA"/>
     </w:rPr>
   </w:style>
-  <w:style w:type="character" w:customStyle="1" w:styleId="Heading1Char">
-    <w:name w:val="Heading 1 Char"/>
-    <w:basedOn w:val="DefaultParagraphFont"/>
-    <w:link w:val="Heading1"/>
+  <w:style w:type="character" w:customStyle="1" w:styleId="Titre1Car">
+    <w:name w:val="Titre 1 Car"/>
+    <w:basedOn w:val="Policepardfaut"/>
+    <w:link w:val="Titre1"/>
     <w:uiPriority w:val="9"/>
-    <w:rsid w:val="00194AD9"/>
+    <w:rsid w:val="00AB1573"/>
     <w:rPr>
       <w:rFonts w:asciiTheme="majorHAnsi" w:eastAsiaTheme="majorEastAsia" w:hAnsiTheme="majorHAnsi" w:cstheme="majorBidi"/>
       <w:b/>
@@ -1351,10 +1530,10 @@
       <w:lang w:val="fr-CA"/>
     </w:rPr>
   </w:style>
-  <w:style w:type="character" w:customStyle="1" w:styleId="Heading2Char">
-    <w:name w:val="Heading 2 Char"/>
-    <w:basedOn w:val="DefaultParagraphFont"/>
-    <w:link w:val="Heading2"/>
+  <w:style w:type="character" w:customStyle="1" w:styleId="Titre2Car">
+    <w:name w:val="Titre 2 Car"/>
+    <w:basedOn w:val="Policepardfaut"/>
+    <w:link w:val="Titre2"/>
     <w:uiPriority w:val="9"/>
     <w:semiHidden/>
     <w:rsid w:val="00D5754E"/>
@@ -1367,11 +1546,11 @@
       <w:lang w:val="en-CA"/>
     </w:rPr>
   </w:style>
-  <w:style w:type="paragraph" w:styleId="Title">
+  <w:style w:type="paragraph" w:styleId="Titre">
     <w:name w:val="Title"/>
     <w:basedOn w:val="Normal"/>
     <w:next w:val="Normal"/>
-    <w:link w:val="TitleChar"/>
+    <w:link w:val="TitreCar"/>
     <w:uiPriority w:val="10"/>
     <w:qFormat/>
     <w:rsid w:val="00891C3C"/>
@@ -1389,10 +1568,10 @@
       <w:szCs w:val="52"/>
     </w:rPr>
   </w:style>
-  <w:style w:type="character" w:customStyle="1" w:styleId="TitleChar">
-    <w:name w:val="Title Char"/>
-    <w:basedOn w:val="DefaultParagraphFont"/>
-    <w:link w:val="Title"/>
+  <w:style w:type="character" w:customStyle="1" w:styleId="TitreCar">
+    <w:name w:val="Titre Car"/>
+    <w:basedOn w:val="Policepardfaut"/>
+    <w:link w:val="Titre"/>
     <w:uiPriority w:val="10"/>
     <w:rsid w:val="00891C3C"/>
     <w:rPr>
@@ -1405,9 +1584,9 @@
       <w:lang w:val="en-CA"/>
     </w:rPr>
   </w:style>
-  <w:style w:type="character" w:styleId="SubtleEmphasis">
+  <w:style w:type="character" w:styleId="Emphaseple">
     <w:name w:val="Subtle Emphasis"/>
-    <w:basedOn w:val="DefaultParagraphFont"/>
+    <w:basedOn w:val="Policepardfaut"/>
     <w:uiPriority w:val="19"/>
     <w:qFormat/>
     <w:rsid w:val="00B85646"/>
@@ -1417,9 +1596,9 @@
       <w:color w:val="262626" w:themeColor="text1" w:themeTint="D9"/>
     </w:rPr>
   </w:style>
-  <w:style w:type="character" w:styleId="Hyperlink">
+  <w:style w:type="character" w:styleId="Lienhypertexte">
     <w:name w:val="Hyperlink"/>
-    <w:basedOn w:val="DefaultParagraphFont"/>
+    <w:basedOn w:val="Policepardfaut"/>
     <w:uiPriority w:val="99"/>
     <w:unhideWhenUsed/>
     <w:rsid w:val="00421BED"/>
@@ -1428,9 +1607,9 @@
       <w:u w:val="single"/>
     </w:rPr>
   </w:style>
-  <w:style w:type="character" w:styleId="FollowedHyperlink">
+  <w:style w:type="character" w:styleId="Lienhypertextesuivivisit">
     <w:name w:val="FollowedHyperlink"/>
-    <w:basedOn w:val="DefaultParagraphFont"/>
+    <w:basedOn w:val="Policepardfaut"/>
     <w:uiPriority w:val="99"/>
     <w:semiHidden/>
     <w:unhideWhenUsed/>
@@ -1440,10 +1619,10 @@
       <w:u w:val="single"/>
     </w:rPr>
   </w:style>
-  <w:style w:type="paragraph" w:styleId="Header">
+  <w:style w:type="paragraph" w:styleId="En-tte">
     <w:name w:val="header"/>
     <w:basedOn w:val="Normal"/>
-    <w:link w:val="HeaderChar"/>
+    <w:link w:val="En-tteCar"/>
     <w:uiPriority w:val="99"/>
     <w:unhideWhenUsed/>
     <w:rsid w:val="00256322"/>
@@ -1455,20 +1634,20 @@
       <w:spacing w:after="0" w:line="240" w:lineRule="auto"/>
     </w:pPr>
   </w:style>
-  <w:style w:type="character" w:customStyle="1" w:styleId="HeaderChar">
-    <w:name w:val="Header Char"/>
-    <w:basedOn w:val="DefaultParagraphFont"/>
-    <w:link w:val="Header"/>
+  <w:style w:type="character" w:customStyle="1" w:styleId="En-tteCar">
+    <w:name w:val="En-tête Car"/>
+    <w:basedOn w:val="Policepardfaut"/>
+    <w:link w:val="En-tte"/>
     <w:uiPriority w:val="99"/>
     <w:rsid w:val="00256322"/>
     <w:rPr>
       <w:lang w:val="fr-CA"/>
     </w:rPr>
   </w:style>
-  <w:style w:type="paragraph" w:styleId="Footer">
+  <w:style w:type="paragraph" w:styleId="Pieddepage">
     <w:name w:val="footer"/>
     <w:basedOn w:val="Normal"/>
-    <w:link w:val="FooterChar"/>
+    <w:link w:val="PieddepageCar"/>
     <w:uiPriority w:val="99"/>
     <w:unhideWhenUsed/>
     <w:rsid w:val="00256322"/>
@@ -1480,17 +1659,17 @@
       <w:spacing w:after="0" w:line="240" w:lineRule="auto"/>
     </w:pPr>
   </w:style>
-  <w:style w:type="character" w:customStyle="1" w:styleId="FooterChar">
-    <w:name w:val="Footer Char"/>
-    <w:basedOn w:val="DefaultParagraphFont"/>
-    <w:link w:val="Footer"/>
+  <w:style w:type="character" w:customStyle="1" w:styleId="PieddepageCar">
+    <w:name w:val="Pied de page Car"/>
+    <w:basedOn w:val="Policepardfaut"/>
+    <w:link w:val="Pieddepage"/>
     <w:uiPriority w:val="99"/>
     <w:rsid w:val="00256322"/>
     <w:rPr>
       <w:lang w:val="fr-CA"/>
     </w:rPr>
   </w:style>
-  <w:style w:type="paragraph" w:styleId="NoSpacing">
+  <w:style w:type="paragraph" w:styleId="Sansinterligne">
     <w:name w:val="No Spacing"/>
     <w:uiPriority w:val="1"/>
     <w:qFormat/>
@@ -1502,9 +1681,9 @@
       <w:lang w:val="fr-CA"/>
     </w:rPr>
   </w:style>
-  <w:style w:type="paragraph" w:styleId="TOCHeading">
+  <w:style w:type="paragraph" w:styleId="En-ttedetabledesmatires">
     <w:name w:val="TOC Heading"/>
-    <w:basedOn w:val="Heading1"/>
+    <w:basedOn w:val="Titre1"/>
     <w:next w:val="Normal"/>
     <w:uiPriority w:val="39"/>
     <w:unhideWhenUsed/>
@@ -1523,7 +1702,7 @@
       <w:lang w:val="en-US"/>
     </w:rPr>
   </w:style>
-  <w:style w:type="paragraph" w:styleId="TOC1">
+  <w:style w:type="paragraph" w:styleId="TM1">
     <w:name w:val="toc 1"/>
     <w:basedOn w:val="Normal"/>
     <w:next w:val="Normal"/>
@@ -1535,11 +1714,31 @@
       <w:spacing w:after="100"/>
     </w:pPr>
   </w:style>
+  <w:style w:type="paragraph" w:styleId="Lgende">
+    <w:name w:val="caption"/>
+    <w:basedOn w:val="Normal"/>
+    <w:next w:val="Normal"/>
+    <w:uiPriority w:val="35"/>
+    <w:unhideWhenUsed/>
+    <w:qFormat/>
+    <w:rsid w:val="00665F51"/>
+    <w:pPr>
+      <w:spacing w:line="240" w:lineRule="auto"/>
+      <w:jc w:val="center"/>
+    </w:pPr>
+    <w:rPr>
+      <w:i/>
+      <w:iCs/>
+      <w:color w:val="1F497D" w:themeColor="text2"/>
+      <w:sz w:val="18"/>
+      <w:szCs w:val="18"/>
+    </w:rPr>
+  </w:style>
 </w:styles>
 </file>
 
 <file path=word/glossary/document.xml><?xml version="1.0" encoding="utf-8"?>
-<w:glossaryDocument xmlns:wpc="http://schemas.microsoft.com/office/word/2010/wordprocessingCanvas" xmlns:cx="http://schemas.microsoft.com/office/drawing/2014/chartex" xmlns:cx1="http://schemas.microsoft.com/office/drawing/2015/9/8/chartex" xmlns:cx2="http://schemas.microsoft.com/office/drawing/2015/10/21/chartex" xmlns:cx3="http://schemas.microsoft.com/office/drawing/2016/5/9/chartex" xmlns:cx4="http://schemas.microsoft.com/office/drawing/2016/5/10/chartex" xmlns:cx5="http://schemas.microsoft.com/office/drawing/2016/5/11/chartex" xmlns:cx6="http://schemas.microsoft.com/office/drawing/2016/5/12/chartex" xmlns:cx7="http://schemas.microsoft.com/office/drawing/2016/5/13/chartex" xmlns:cx8="http://schemas.microsoft.com/office/drawing/2016/5/14/chartex" xmlns:mc="http://schemas.openxmlformats.org/markup-compatibility/2006" xmlns:aink="http://schemas.microsoft.com/office/drawing/2016/ink" xmlns:am3d="http://schemas.microsoft.com/office/drawing/2017/model3d" xmlns:o="urn:schemas-microsoft-com:office:office" xmlns:r="http://schemas.openxmlformats.org/officeDocument/2006/relationships" xmlns:m="http://schemas.openxmlformats.org/officeDocument/2006/math" xmlns:v="urn:schemas-microsoft-com:vml" xmlns:wp14="http://schemas.microsoft.com/office/word/2010/wordprocessingDrawing" xmlns:wp="http://schemas.openxmlformats.org/drawingml/2006/wordprocessingDrawing" xmlns:w10="urn:schemas-microsoft-com:office:word" xmlns:w="http://schemas.openxmlformats.org/wordprocessingml/2006/main" xmlns:w14="http://schemas.microsoft.com/office/word/2010/wordml" xmlns:w15="http://schemas.microsoft.com/office/word/2012/wordml" xmlns:w16cid="http://schemas.microsoft.com/office/word/2016/wordml/cid" xmlns:w16se="http://schemas.microsoft.com/office/word/2015/wordml/symex" xmlns:wpg="http://schemas.microsoft.com/office/word/2010/wordprocessingGroup" xmlns:wpi="http://schemas.microsoft.com/office/word/2010/wordprocessingInk" xmlns:wne="http://schemas.microsoft.com/office/word/2006/wordml" xmlns:wps="http://schemas.microsoft.com/office/word/2010/wordprocessingShape" mc:Ignorable="w14 w15 w16se w16cid wp14">
+<w:glossaryDocument xmlns:wpc="http://schemas.microsoft.com/office/word/2010/wordprocessingCanvas" xmlns:cx="http://schemas.microsoft.com/office/drawing/2014/chartex" xmlns:cx1="http://schemas.microsoft.com/office/drawing/2015/9/8/chartex" xmlns:mc="http://schemas.openxmlformats.org/markup-compatibility/2006" xmlns:o="urn:schemas-microsoft-com:office:office" xmlns:r="http://schemas.openxmlformats.org/officeDocument/2006/relationships" xmlns:m="http://schemas.openxmlformats.org/officeDocument/2006/math" xmlns:v="urn:schemas-microsoft-com:vml" xmlns:wp14="http://schemas.microsoft.com/office/word/2010/wordprocessingDrawing" xmlns:wp="http://schemas.openxmlformats.org/drawingml/2006/wordprocessingDrawing" xmlns:w10="urn:schemas-microsoft-com:office:word" xmlns:w="http://schemas.openxmlformats.org/wordprocessingml/2006/main" xmlns:w14="http://schemas.microsoft.com/office/word/2010/wordml" xmlns:w15="http://schemas.microsoft.com/office/word/2012/wordml" xmlns:w16se="http://schemas.microsoft.com/office/word/2015/wordml/symex" xmlns:wpg="http://schemas.microsoft.com/office/word/2010/wordprocessingGroup" xmlns:wpi="http://schemas.microsoft.com/office/word/2010/wordprocessingInk" xmlns:wne="http://schemas.microsoft.com/office/word/2006/wordml" xmlns:wps="http://schemas.microsoft.com/office/word/2010/wordprocessingShape" mc:Ignorable="w14 w15 w16se wp14">
   <w:docParts>
     <w:docPart>
       <w:docPartPr>
@@ -1563,7 +1762,7 @@
           </w:pPr>
           <w:r>
             <w:rPr>
-              <w:rStyle w:val="PlaceholderText"/>
+              <w:rStyle w:val="Textedelespacerserv"/>
             </w:rPr>
             <w:t>[Title]</w:t>
           </w:r>
@@ -1592,7 +1791,7 @@
           </w:pPr>
           <w:r>
             <w:rPr>
-              <w:rStyle w:val="PlaceholderText"/>
+              <w:rStyle w:val="Textedelespacerserv"/>
             </w:rPr>
             <w:t>[Company]</w:t>
           </w:r>
@@ -1621,7 +1820,7 @@
           </w:pPr>
           <w:r>
             <w:rPr>
-              <w:rStyle w:val="PlaceholderText"/>
+              <w:rStyle w:val="Textedelespacerserv"/>
             </w:rPr>
             <w:t>[Publish Date]</w:t>
           </w:r>
@@ -1647,7 +1846,7 @@
         <w:p>
           <w:r>
             <w:rPr>
-              <w:rStyle w:val="PlaceholderText"/>
+              <w:rStyle w:val="Textedelespacerserv"/>
             </w:rPr>
             <w:t>[Titre ]</w:t>
           </w:r>
@@ -1659,27 +1858,27 @@
 </file>
 
 <file path=word/glossary/fontTable.xml><?xml version="1.0" encoding="utf-8"?>
-<w:fonts xmlns:mc="http://schemas.openxmlformats.org/markup-compatibility/2006" xmlns:r="http://schemas.openxmlformats.org/officeDocument/2006/relationships" xmlns:w="http://schemas.openxmlformats.org/wordprocessingml/2006/main" xmlns:w14="http://schemas.microsoft.com/office/word/2010/wordml" xmlns:w15="http://schemas.microsoft.com/office/word/2012/wordml" xmlns:w16cid="http://schemas.microsoft.com/office/word/2016/wordml/cid" xmlns:w16se="http://schemas.microsoft.com/office/word/2015/wordml/symex" mc:Ignorable="w14 w15 w16se w16cid">
+<w:fonts xmlns:mc="http://schemas.openxmlformats.org/markup-compatibility/2006" xmlns:r="http://schemas.openxmlformats.org/officeDocument/2006/relationships" xmlns:w="http://schemas.openxmlformats.org/wordprocessingml/2006/main" xmlns:w14="http://schemas.microsoft.com/office/word/2010/wordml" xmlns:w15="http://schemas.microsoft.com/office/word/2012/wordml" xmlns:w16se="http://schemas.microsoft.com/office/word/2015/wordml/symex" mc:Ignorable="w14 w15 w16se">
   <w:font w:name="Calibri">
     <w:panose1 w:val="020F0502020204030204"/>
     <w:charset w:val="00"/>
     <w:family w:val="swiss"/>
     <w:pitch w:val="variable"/>
-    <w:sig w:usb0="E00002FF" w:usb1="4000ACFF" w:usb2="00000001" w:usb3="00000000" w:csb0="0000019F" w:csb1="00000000"/>
+    <w:sig w:usb0="E0002AFF" w:usb1="4000ACFF" w:usb2="00000001" w:usb3="00000000" w:csb0="000001FF" w:csb1="00000000"/>
   </w:font>
   <w:font w:name="Times New Roman">
     <w:panose1 w:val="02020603050405020304"/>
     <w:charset w:val="00"/>
     <w:family w:val="roman"/>
     <w:pitch w:val="variable"/>
-    <w:sig w:usb0="E0002EFF" w:usb1="C0007843" w:usb2="00000009" w:usb3="00000000" w:csb0="000001FF" w:csb1="00000000"/>
+    <w:sig w:usb0="E0002AFF" w:usb1="C0007843" w:usb2="00000009" w:usb3="00000000" w:csb0="000001FF" w:csb1="00000000"/>
   </w:font>
   <w:font w:name="Cambria">
     <w:panose1 w:val="02040503050406030204"/>
     <w:charset w:val="00"/>
     <w:family w:val="roman"/>
     <w:pitch w:val="variable"/>
-    <w:sig w:usb0="E00002FF" w:usb1="400004FF" w:usb2="00000000" w:usb3="00000000" w:csb0="0000019F" w:csb1="00000000"/>
+    <w:sig w:usb0="E00006FF" w:usb1="420024FF" w:usb2="02000000" w:usb3="00000000" w:csb0="0000019F" w:csb1="00000000"/>
   </w:font>
   <w:font w:name="Tahoma">
     <w:panose1 w:val="020B0604030504040204"/>
@@ -1693,13 +1892,13 @@
     <w:charset w:val="00"/>
     <w:family w:val="swiss"/>
     <w:pitch w:val="variable"/>
-    <w:sig w:usb0="A00002EF" w:usb1="4000207B" w:usb2="00000000" w:usb3="00000000" w:csb0="0000019F" w:csb1="00000000"/>
+    <w:sig w:usb0="A00002EF" w:usb1="4000207B" w:usb2="00000000" w:usb3="00000000" w:csb0="0000009F" w:csb1="00000000"/>
   </w:font>
 </w:fonts>
 </file>
 
 <file path=word/glossary/settings.xml><?xml version="1.0" encoding="utf-8"?>
-<w:settings xmlns:mc="http://schemas.openxmlformats.org/markup-compatibility/2006" xmlns:o="urn:schemas-microsoft-com:office:office" xmlns:r="http://schemas.openxmlformats.org/officeDocument/2006/relationships" xmlns:m="http://schemas.openxmlformats.org/officeDocument/2006/math" xmlns:v="urn:schemas-microsoft-com:vml" xmlns:w10="urn:schemas-microsoft-com:office:word" xmlns:w="http://schemas.openxmlformats.org/wordprocessingml/2006/main" xmlns:w14="http://schemas.microsoft.com/office/word/2010/wordml" xmlns:w15="http://schemas.microsoft.com/office/word/2012/wordml" xmlns:w16cid="http://schemas.microsoft.com/office/word/2016/wordml/cid" xmlns:w16se="http://schemas.microsoft.com/office/word/2015/wordml/symex" xmlns:sl="http://schemas.openxmlformats.org/schemaLibrary/2006/main" mc:Ignorable="w14 w15 w16se w16cid">
+<w:settings xmlns:mc="http://schemas.openxmlformats.org/markup-compatibility/2006" xmlns:o="urn:schemas-microsoft-com:office:office" xmlns:r="http://schemas.openxmlformats.org/officeDocument/2006/relationships" xmlns:m="http://schemas.openxmlformats.org/officeDocument/2006/math" xmlns:v="urn:schemas-microsoft-com:vml" xmlns:w10="urn:schemas-microsoft-com:office:word" xmlns:w="http://schemas.openxmlformats.org/wordprocessingml/2006/main" xmlns:w14="http://schemas.microsoft.com/office/word/2010/wordml" xmlns:w15="http://schemas.microsoft.com/office/word/2012/wordml" xmlns:w16se="http://schemas.microsoft.com/office/word/2015/wordml/symex" xmlns:sl="http://schemas.openxmlformats.org/schemaLibrary/2006/main" mc:Ignorable="w14 w15 w16se">
   <w:view w:val="normal"/>
   <w:defaultTabStop w:val="720"/>
   <w:hyphenationZone w:val="425"/>
@@ -1711,12 +1910,12 @@
     <w:compatSetting w:name="enableOpenTypeFeatures" w:uri="http://schemas.microsoft.com/office/word" w:val="1"/>
     <w:compatSetting w:name="doNotFlipMirrorIndents" w:uri="http://schemas.microsoft.com/office/word" w:val="1"/>
     <w:compatSetting w:name="differentiateMultirowTableHeaders" w:uri="http://schemas.microsoft.com/office/word" w:val="1"/>
-    <w:compatSetting w:name="useWord2013TrackBottomHyphenation" w:uri="http://schemas.microsoft.com/office/word" w:val="1"/>
   </w:compat>
   <w:rsids>
     <w:rsidRoot w:val="00493D69"/>
     <w:rsid w:val="00493D69"/>
     <w:rsid w:val="00CE4D70"/>
+    <w:rsid w:val="00DA6D76"/>
   </w:rsids>
   <m:mathPr>
     <m:mathFont m:val="Cambria Math"/>
@@ -1740,7 +1939,7 @@
 </file>
 
 <file path=word/glossary/styles.xml><?xml version="1.0" encoding="utf-8"?>
-<w:styles xmlns:mc="http://schemas.openxmlformats.org/markup-compatibility/2006" xmlns:r="http://schemas.openxmlformats.org/officeDocument/2006/relationships" xmlns:w="http://schemas.openxmlformats.org/wordprocessingml/2006/main" xmlns:w14="http://schemas.microsoft.com/office/word/2010/wordml" xmlns:w15="http://schemas.microsoft.com/office/word/2012/wordml" xmlns:w16cid="http://schemas.microsoft.com/office/word/2016/wordml/cid" xmlns:w16se="http://schemas.microsoft.com/office/word/2015/wordml/symex" mc:Ignorable="w14 w15 w16se w16cid">
+<w:styles xmlns:mc="http://schemas.openxmlformats.org/markup-compatibility/2006" xmlns:r="http://schemas.openxmlformats.org/officeDocument/2006/relationships" xmlns:w="http://schemas.openxmlformats.org/wordprocessingml/2006/main" xmlns:w14="http://schemas.microsoft.com/office/word/2010/wordml" xmlns:w15="http://schemas.microsoft.com/office/word/2012/wordml" xmlns:w16se="http://schemas.microsoft.com/office/word/2015/wordml/symex" mc:Ignorable="w14 w15 w16se">
   <w:docDefaults>
     <w:rPrDefault>
       <w:rPr>
@@ -1756,7 +1955,7 @@
       </w:pPr>
     </w:pPrDefault>
   </w:docDefaults>
-  <w:latentStyles w:defLockedState="0" w:defUIPriority="99" w:defSemiHidden="0" w:defUnhideWhenUsed="0" w:defQFormat="0" w:count="377">
+  <w:latentStyles w:defLockedState="0" w:defUIPriority="99" w:defSemiHidden="0" w:defUnhideWhenUsed="0" w:defQFormat="0" w:count="371">
     <w:lsdException w:name="Normal" w:uiPriority="0" w:qFormat="1"/>
     <w:lsdException w:name="heading 1" w:uiPriority="9" w:qFormat="1"/>
     <w:lsdException w:name="heading 2" w:semiHidden="1" w:uiPriority="9" w:unhideWhenUsed="1" w:qFormat="1"/>
@@ -1904,8 +2103,11 @@
     <w:lsdException w:name="Table 3D effects 3" w:semiHidden="1" w:unhideWhenUsed="1"/>
     <w:lsdException w:name="Table Contemporary" w:semiHidden="1" w:unhideWhenUsed="1"/>
     <w:lsdException w:name="Table Elegant" w:semiHidden="1" w:unhideWhenUsed="1"/>
+    <w:lsdException w:name="Table Professional" w:semiHidden="1" w:unhideWhenUsed="1"/>
     <w:lsdException w:name="Table Subtle 1" w:semiHidden="1" w:unhideWhenUsed="1"/>
     <w:lsdException w:name="Table Subtle 2" w:semiHidden="1" w:unhideWhenUsed="1"/>
+    <w:lsdException w:name="Table Web 1" w:semiHidden="1" w:unhideWhenUsed="1"/>
+    <w:lsdException w:name="Table Web 2" w:semiHidden="1" w:unhideWhenUsed="1"/>
     <w:lsdException w:name="Table Web 3" w:semiHidden="1" w:unhideWhenUsed="1"/>
     <w:lsdException w:name="Balloon Text" w:semiHidden="1" w:unhideWhenUsed="1"/>
     <w:lsdException w:name="Table Grid" w:uiPriority="39"/>
@@ -2125,24 +2327,18 @@
     <w:lsdException w:name="List Table 5 Dark Accent 6" w:uiPriority="50"/>
     <w:lsdException w:name="List Table 6 Colorful Accent 6" w:uiPriority="51"/>
     <w:lsdException w:name="List Table 7 Colorful Accent 6" w:uiPriority="52"/>
-    <w:lsdException w:name="Mention" w:semiHidden="1" w:unhideWhenUsed="1"/>
-    <w:lsdException w:name="Smart Hyperlink" w:semiHidden="1" w:unhideWhenUsed="1"/>
-    <w:lsdException w:name="Hashtag" w:semiHidden="1" w:unhideWhenUsed="1"/>
-    <w:lsdException w:name="Unresolved Mention" w:semiHidden="1" w:unhideWhenUsed="1"/>
-    <w:lsdException w:name="Smart Link" w:semiHidden="1" w:unhideWhenUsed="1"/>
-    <w:lsdException w:name="Smart Link Error" w:semiHidden="1" w:unhideWhenUsed="1"/>
   </w:latentStyles>
   <w:style w:type="paragraph" w:default="1" w:styleId="Normal">
     <w:name w:val="Normal"/>
     <w:qFormat/>
   </w:style>
-  <w:style w:type="character" w:default="1" w:styleId="DefaultParagraphFont">
+  <w:style w:type="character" w:default="1" w:styleId="Policepardfaut">
     <w:name w:val="Default Paragraph Font"/>
     <w:uiPriority w:val="1"/>
     <w:semiHidden/>
     <w:unhideWhenUsed/>
   </w:style>
-  <w:style w:type="table" w:default="1" w:styleId="TableNormal">
+  <w:style w:type="table" w:default="1" w:styleId="TableauNormal">
     <w:name w:val="Normal Table"/>
     <w:uiPriority w:val="99"/>
     <w:semiHidden/>
@@ -2157,15 +2353,15 @@
       </w:tblCellMar>
     </w:tblPr>
   </w:style>
-  <w:style w:type="numbering" w:default="1" w:styleId="NoList">
+  <w:style w:type="numbering" w:default="1" w:styleId="Aucuneliste">
     <w:name w:val="No List"/>
     <w:uiPriority w:val="99"/>
     <w:semiHidden/>
     <w:unhideWhenUsed/>
   </w:style>
-  <w:style w:type="character" w:styleId="PlaceholderText">
+  <w:style w:type="character" w:styleId="Textedelespacerserv">
     <w:name w:val="Placeholder Text"/>
-    <w:basedOn w:val="DefaultParagraphFont"/>
+    <w:basedOn w:val="Policepardfaut"/>
     <w:uiPriority w:val="99"/>
     <w:semiHidden/>
     <w:rsid w:val="00493D69"/>
@@ -2203,7 +2399,7 @@
 </file>
 
 <file path=word/glossary/webSettings.xml><?xml version="1.0" encoding="utf-8"?>
-<w:webSettings xmlns:mc="http://schemas.openxmlformats.org/markup-compatibility/2006" xmlns:r="http://schemas.openxmlformats.org/officeDocument/2006/relationships" xmlns:w="http://schemas.openxmlformats.org/wordprocessingml/2006/main" xmlns:w14="http://schemas.microsoft.com/office/word/2010/wordml" xmlns:w15="http://schemas.microsoft.com/office/word/2012/wordml" xmlns:w16cid="http://schemas.microsoft.com/office/word/2016/wordml/cid" xmlns:w16se="http://schemas.microsoft.com/office/word/2015/wordml/symex" mc:Ignorable="w14 w15 w16se w16cid">
+<w:webSettings xmlns:mc="http://schemas.openxmlformats.org/markup-compatibility/2006" xmlns:r="http://schemas.openxmlformats.org/officeDocument/2006/relationships" xmlns:w="http://schemas.openxmlformats.org/wordprocessingml/2006/main" xmlns:w14="http://schemas.microsoft.com/office/word/2010/wordml" xmlns:w15="http://schemas.microsoft.com/office/word/2012/wordml" xmlns:w16se="http://schemas.microsoft.com/office/word/2015/wordml/symex" mc:Ignorable="w14 w15 w16se">
   <w:optimizeForBrowser/>
   <w:allowPNG/>
 </w:webSettings>
@@ -2518,7 +2714,7 @@
 </file>
 
 <file path=customXml/itemProps2.xml><?xml version="1.0" encoding="utf-8"?>
-<ds:datastoreItem xmlns:ds="http://schemas.openxmlformats.org/officeDocument/2006/customXml" ds:itemID="{DCB36B55-2689-4A17-9243-C7A172108215}">
+<ds:datastoreItem xmlns:ds="http://schemas.openxmlformats.org/officeDocument/2006/customXml" ds:itemID="{9871838D-E9C0-472E-8989-EEDD90A88E70}">
   <ds:schemaRefs>
     <ds:schemaRef ds:uri="http://schemas.openxmlformats.org/officeDocument/2006/bibliography"/>
   </ds:schemaRefs>

</xml_diff>

<commit_message>
Correction de l'introduction avec support.
</commit_message>
<xml_diff>
--- a/docs/Rapport de modélisation.docx
+++ b/docs/Rapport de modélisation.docx
@@ -499,15 +499,15 @@
     </w:p>
     <w:p>
       <w:r>
-        <w:t>Dans le cadre du cours Projets, nous avons à développer une application Web automatisant et uniformisant la création de plan-cadre et de plan de cours. Suite à un nombre de rencontres visant à clarifier les besoins des clientes, nous avons créé quelques schémas de modélisation qui aideront à structurer notre travail et à faciliter la compréhension du fonctionnement de l’application.</w:t>
-      </w:r>
+        <w:t>Dans le cadre du cours Projets, nous avons à développer une application Web automatisant et uniformisant la création de plan-cadre et de plan de cours. À la suite de rencontres visant à clarifier les besoins du client, nous avons créé des schémas de modélisation destinés à structurer notre travail et à faciliter la compréhension de l’application.</w:t>
+      </w:r>
+      <w:bookmarkStart w:id="1" w:name="_GoBack"/>
+      <w:bookmarkEnd w:id="1"/>
     </w:p>
     <w:p>
       <w:r>
-        <w:t>Celle-ci offrira à l’usager un encadrement qui le guidera au travers du processus de création d’un plan-cadre et d’un plan de cours, supporté par l’informatisation des données pertinentes à la création de ceux-ci, telles que les compétences ministérielles. Nous avons donc également modélisé les processus qui permettront aux administrateurs d’un collège de gérer les utilisateurs de l’application, et aux coordonnateurs de départements de saisir les compétences propres aux programmes de leurs départements.</w:t>
-      </w:r>
-      <w:bookmarkStart w:id="1" w:name="_GoBack"/>
-      <w:bookmarkEnd w:id="1"/>
+        <w:t>Cette dernière encadrera l’utilisateur au travers des processus d’élaboration d’un plan-cadre et d’un plan de cours. Cesdits processus seront supportés par l’informatisation des données pertinentes à ceux-ci. Notre modélisation comprend donc aussi la saisie des compétences ministérielles et des programmes d'étude.</w:t>
+      </w:r>
     </w:p>
     <w:p>
       <w:pPr>
@@ -540,7 +540,7 @@
       <w:r>
         <w:rPr>
           <w:noProof/>
-          <w:lang w:val="en-US"/>
+          <w:lang w:eastAsia="fr-CA"/>
         </w:rPr>
         <w:drawing>
           <wp:inline distT="0" distB="0" distL="0" distR="0" wp14:anchorId="5BA0E9FC" wp14:editId="473D5378">
@@ -692,6 +692,10 @@
     </w:p>
     <w:p>
       <w:r>
+        <w:rPr>
+          <w:noProof/>
+          <w:lang w:eastAsia="fr-CA"/>
+        </w:rPr>
         <w:drawing>
           <wp:inline distT="0" distB="0" distL="0" distR="0" wp14:anchorId="6C1A7B28" wp14:editId="5C3927A7">
             <wp:extent cx="6321130" cy="6600825"/>
@@ -774,7 +778,7 @@
       <w:r>
         <w:rPr>
           <w:noProof/>
-          <w:lang w:val="en-US"/>
+          <w:lang w:eastAsia="fr-CA"/>
         </w:rPr>
         <w:lastRenderedPageBreak/>
         <w:drawing>
@@ -1864,7 +1868,7 @@
     <w:charset w:val="00"/>
     <w:family w:val="swiss"/>
     <w:pitch w:val="variable"/>
-    <w:sig w:usb0="E0002AFF" w:usb1="4000ACFF" w:usb2="00000001" w:usb3="00000000" w:csb0="000001FF" w:csb1="00000000"/>
+    <w:sig w:usb0="E00002FF" w:usb1="4000ACFF" w:usb2="00000001" w:usb3="00000000" w:csb0="0000019F" w:csb1="00000000"/>
   </w:font>
   <w:font w:name="Times New Roman">
     <w:panose1 w:val="02020603050405020304"/>
@@ -1878,7 +1882,7 @@
     <w:charset w:val="00"/>
     <w:family w:val="roman"/>
     <w:pitch w:val="variable"/>
-    <w:sig w:usb0="E00006FF" w:usb1="420024FF" w:usb2="02000000" w:usb3="00000000" w:csb0="0000019F" w:csb1="00000000"/>
+    <w:sig w:usb0="A00002EF" w:usb1="4000004B" w:usb2="00000000" w:usb3="00000000" w:csb0="0000009F" w:csb1="00000000"/>
   </w:font>
   <w:font w:name="Tahoma">
     <w:panose1 w:val="020B0604030504040204"/>
@@ -1916,6 +1920,7 @@
     <w:rsid w:val="00493D69"/>
     <w:rsid w:val="00CE4D70"/>
     <w:rsid w:val="00DA6D76"/>
+    <w:rsid w:val="00F23F7C"/>
   </w:rsids>
   <m:mathPr>
     <m:mathFont m:val="Cambria Math"/>
@@ -1932,8 +1937,8 @@
   </m:mathPr>
   <w:themeFontLang w:val="en-US"/>
   <w:clrSchemeMapping w:bg1="light1" w:t1="dark1" w:bg2="light2" w:t2="dark2" w:accent1="accent1" w:accent2="accent2" w:accent3="accent3" w:accent4="accent4" w:accent5="accent5" w:accent6="accent6" w:hyperlink="hyperlink" w:followedHyperlink="followedHyperlink"/>
-  <w:decimalSymbol w:val="."/>
-  <w:listSeparator w:val=","/>
+  <w:decimalSymbol w:val=","/>
+  <w:listSeparator w:val=";"/>
   <w15:chartTrackingRefBased/>
 </w:settings>
 </file>
@@ -2714,7 +2719,7 @@
 </file>
 
 <file path=customXml/itemProps2.xml><?xml version="1.0" encoding="utf-8"?>
-<ds:datastoreItem xmlns:ds="http://schemas.openxmlformats.org/officeDocument/2006/customXml" ds:itemID="{9871838D-E9C0-472E-8989-EEDD90A88E70}">
+<ds:datastoreItem xmlns:ds="http://schemas.openxmlformats.org/officeDocument/2006/customXml" ds:itemID="{9AA3C89A-02EC-4679-9F74-BF3EFAC0AE70}">
   <ds:schemaRefs>
     <ds:schemaRef ds:uri="http://schemas.openxmlformats.org/officeDocument/2006/bibliography"/>
   </ds:schemaRefs>

</xml_diff>

<commit_message>
Creation du pdf avec logo
</commit_message>
<xml_diff>
--- a/docs/Rapport de modélisation.docx
+++ b/docs/Rapport de modélisation.docx
@@ -25,9 +25,13 @@
       </w:r>
       <w:r>
         <w:br/>
+      </w:r>
+      <w:bookmarkStart w:id="0" w:name="_GoBack"/>
+      <w:r>
         <w:t>Informatique de gestion</w:t>
       </w:r>
     </w:p>
+    <w:bookmarkEnd w:id="0" w:displacedByCustomXml="next"/>
     <w:sdt>
       <w:sdtPr>
         <w:alias w:val="Title"/>
@@ -490,12 +494,12 @@
       <w:pPr>
         <w:pStyle w:val="Titre1"/>
       </w:pPr>
-      <w:bookmarkStart w:id="0" w:name="_Toc21006201"/>
+      <w:bookmarkStart w:id="1" w:name="_Toc21006201"/>
       <w:r>
         <w:lastRenderedPageBreak/>
         <w:t>Introduction</w:t>
       </w:r>
-      <w:bookmarkEnd w:id="0"/>
+      <w:bookmarkEnd w:id="1"/>
     </w:p>
     <w:p>
       <w:r>
@@ -511,12 +515,12 @@
       <w:pPr>
         <w:pStyle w:val="Titre1"/>
       </w:pPr>
-      <w:bookmarkStart w:id="1" w:name="_Toc21006202"/>
+      <w:bookmarkStart w:id="2" w:name="_Toc21006202"/>
       <w:r>
         <w:lastRenderedPageBreak/>
         <w:t>Cas d’utilisations</w:t>
       </w:r>
-      <w:bookmarkEnd w:id="1"/>
+      <w:bookmarkEnd w:id="2"/>
     </w:p>
     <w:p>
       <w:r>
@@ -532,16 +536,15 @@
       <w:pPr>
         <w:keepNext/>
       </w:pPr>
-      <w:bookmarkStart w:id="2" w:name="_GoBack"/>
       <w:r>
         <w:rPr>
           <w:noProof/>
           <w:lang w:eastAsia="fr-CA"/>
         </w:rPr>
         <w:drawing>
-          <wp:inline distT="0" distB="0" distL="0" distR="0" wp14:anchorId="5BA0E9FC" wp14:editId="556E90BD">
-            <wp:extent cx="6400164" cy="5057775"/>
-            <wp:effectExtent l="190500" t="190500" r="191770" b="180975"/>
+          <wp:inline distT="0" distB="0" distL="0" distR="0" wp14:anchorId="5BA0E9FC" wp14:editId="110A1E53">
+            <wp:extent cx="6098838" cy="4819650"/>
+            <wp:effectExtent l="190500" t="190500" r="187960" b="190500"/>
             <wp:docPr id="1" name="Image 1" descr="C:\Users\info1\Desktop\Diagramme des cas d'utilisations.png"/>
             <wp:cNvGraphicFramePr>
               <a:graphicFrameLocks xmlns:a="http://schemas.openxmlformats.org/drawingml/2006/main" noChangeAspect="1"/>
@@ -569,7 +572,7 @@
                   <pic:spPr bwMode="auto">
                     <a:xfrm>
                       <a:off x="0" y="0"/>
-                      <a:ext cx="6400800" cy="5058278"/>
+                      <a:ext cx="6105244" cy="4824713"/>
                     </a:xfrm>
                     <a:prstGeom prst="rect">
                       <a:avLst/>
@@ -599,13 +602,15 @@
           </wp:inline>
         </w:drawing>
       </w:r>
-      <w:bookmarkEnd w:id="2"/>
     </w:p>
     <w:p>
       <w:pPr>
         <w:pStyle w:val="Lgende"/>
       </w:pPr>
       <w:r>
+        <w:t xml:space="preserve">Figure </w:t>
+      </w:r>
+      <w:r>
         <w:fldChar w:fldCharType="begin"/>
       </w:r>
       <w:r>
@@ -622,6 +627,9 @@
       </w:r>
       <w:r>
         <w:fldChar w:fldCharType="end"/>
+      </w:r>
+      <w:r>
+        <w:t> :</w:t>
       </w:r>
       <w:r>
         <w:t xml:space="preserve"> Cas d'utilisation du système Plan C</w:t>
@@ -676,6 +684,105 @@
       </w:r>
     </w:p>
     <w:p>
+      <w:pPr>
+        <w:rPr>
+          <w:color w:val="0000FF" w:themeColor="hyperlink"/>
+          <w:u w:val="single"/>
+        </w:rPr>
+      </w:pPr>
+      <w:r>
+        <w:rPr>
+          <w:noProof/>
+          <w:lang w:eastAsia="fr-CA"/>
+        </w:rPr>
+        <mc:AlternateContent>
+          <mc:Choice Requires="wps">
+            <w:drawing>
+              <wp:anchor distT="0" distB="0" distL="114300" distR="114300" simplePos="0" relativeHeight="251663360" behindDoc="0" locked="0" layoutInCell="1" allowOverlap="1" wp14:anchorId="7E4AD4A3" wp14:editId="47B19F47">
+                <wp:simplePos x="0" y="0"/>
+                <wp:positionH relativeFrom="column">
+                  <wp:posOffset>2282677</wp:posOffset>
+                </wp:positionH>
+                <wp:positionV relativeFrom="paragraph">
+                  <wp:posOffset>4580667</wp:posOffset>
+                </wp:positionV>
+                <wp:extent cx="914400" cy="914400"/>
+                <wp:effectExtent l="0" t="0" r="0" b="0"/>
+                <wp:wrapNone/>
+                <wp:docPr id="8" name="Zone de texte 8"/>
+                <wp:cNvGraphicFramePr/>
+                <a:graphic xmlns:a="http://schemas.openxmlformats.org/drawingml/2006/main">
+                  <a:graphicData uri="http://schemas.microsoft.com/office/word/2010/wordprocessingShape">
+                    <wps:wsp>
+                      <wps:cNvSpPr txBox="1"/>
+                      <wps:spPr>
+                        <a:xfrm>
+                          <a:off x="0" y="0"/>
+                          <a:ext cx="914400" cy="914400"/>
+                        </a:xfrm>
+                        <a:prstGeom prst="rect">
+                          <a:avLst/>
+                        </a:prstGeom>
+                        <a:solidFill>
+                          <a:schemeClr val="lt1"/>
+                        </a:solidFill>
+                        <a:ln w="6350">
+                          <a:noFill/>
+                        </a:ln>
+                      </wps:spPr>
+                      <wps:txbx>
+                        <w:txbxContent>
+                          <w:p>
+                            <w:pPr>
+                              <w:pStyle w:val="Lgende"/>
+                              <w:spacing w:after="120"/>
+                            </w:pPr>
+                            <w:r>
+                              <w:t>© 2019 Yan-Ha Tous droits réservés</w:t>
+                            </w:r>
+                          </w:p>
+                        </w:txbxContent>
+                      </wps:txbx>
+                      <wps:bodyPr rot="0" spcFirstLastPara="0" vertOverflow="overflow" horzOverflow="overflow" vert="horz" wrap="none" lIns="91440" tIns="45720" rIns="91440" bIns="45720" numCol="1" spcCol="0" rtlCol="0" fromWordArt="0" anchor="t" anchorCtr="0" forceAA="0" compatLnSpc="1">
+                        <a:prstTxWarp prst="textNoShape">
+                          <a:avLst/>
+                        </a:prstTxWarp>
+                        <a:spAutoFit/>
+                      </wps:bodyPr>
+                    </wps:wsp>
+                  </a:graphicData>
+                </a:graphic>
+                <wp14:sizeRelV relativeFrom="margin">
+                  <wp14:pctHeight>0</wp14:pctHeight>
+                </wp14:sizeRelV>
+              </wp:anchor>
+            </w:drawing>
+          </mc:Choice>
+          <mc:Fallback>
+            <w:pict>
+              <v:shapetype w14:anchorId="7E4AD4A3" id="_x0000_t202" coordsize="21600,21600" o:spt="202" path="m,l,21600r21600,l21600,xe">
+                <v:stroke joinstyle="miter"/>
+                <v:path gradientshapeok="t" o:connecttype="rect"/>
+              </v:shapetype>
+              <v:shape id="Zone de texte 8" o:spid="_x0000_s1026" type="#_x0000_t202" style="position:absolute;margin-left:179.75pt;margin-top:360.7pt;width:1in;height:1in;z-index:251663360;visibility:visible;mso-wrap-style:none;mso-height-percent:0;mso-wrap-distance-left:9pt;mso-wrap-distance-top:0;mso-wrap-distance-right:9pt;mso-wrap-distance-bottom:0;mso-position-horizontal:absolute;mso-position-horizontal-relative:text;mso-position-vertical:absolute;mso-position-vertical-relative:text;mso-height-percent:0;mso-height-relative:margin;v-text-anchor:top" o:gfxdata="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" fillcolor="white [3201]" stroked="f" strokeweight=".5pt">
+                <v:textbox style="mso-fit-shape-to-text:t">
+                  <w:txbxContent>
+                    <w:p>
+                      <w:pPr>
+                        <w:pStyle w:val="Lgende"/>
+                        <w:spacing w:after="120"/>
+                      </w:pPr>
+                      <w:r>
+                        <w:t>© 2019 Yan-Ha Tous droits réservés</w:t>
+                      </w:r>
+                    </w:p>
+                  </w:txbxContent>
+                </v:textbox>
+              </v:shape>
+            </w:pict>
+          </mc:Fallback>
+        </mc:AlternateContent>
+      </w:r>
       <w:r>
         <w:t xml:space="preserve">Le prototype est disponible au lien suivant : </w:t>
       </w:r>
@@ -687,6 +794,80 @@
           <w:t>https://marvelapp.com/44cb97h</w:t>
         </w:r>
       </w:hyperlink>
+      <w:r>
+        <w:rPr>
+          <w:noProof/>
+          <w:lang w:eastAsia="fr-CA"/>
+        </w:rPr>
+        <w:drawing>
+          <wp:anchor distT="0" distB="0" distL="114300" distR="114300" simplePos="0" relativeHeight="251656192" behindDoc="0" locked="0" layoutInCell="1" allowOverlap="1" wp14:anchorId="38F4EE55" wp14:editId="3471777C">
+            <wp:simplePos x="0" y="0"/>
+            <wp:positionH relativeFrom="column">
+              <wp:align>center</wp:align>
+            </wp:positionH>
+            <wp:positionV relativeFrom="paragraph">
+              <wp:posOffset>910400</wp:posOffset>
+            </wp:positionV>
+            <wp:extent cx="3052800" cy="3052800"/>
+            <wp:effectExtent l="171450" t="171450" r="128905" b="147955"/>
+            <wp:wrapTopAndBottom/>
+            <wp:docPr id="7" name="Image 7" descr="C:\Users\1473192\Desktop\logo.emf"/>
+            <wp:cNvGraphicFramePr>
+              <a:graphicFrameLocks xmlns:a="http://schemas.openxmlformats.org/drawingml/2006/main" noChangeAspect="1"/>
+            </wp:cNvGraphicFramePr>
+            <a:graphic xmlns:a="http://schemas.openxmlformats.org/drawingml/2006/main">
+              <a:graphicData uri="http://schemas.openxmlformats.org/drawingml/2006/picture">
+                <pic:pic xmlns:pic="http://schemas.openxmlformats.org/drawingml/2006/picture">
+                  <pic:nvPicPr>
+                    <pic:cNvPr id="0" name="Picture 6" descr="C:\Users\1473192\Desktop\logo.emf"/>
+                    <pic:cNvPicPr>
+                      <a:picLocks noChangeAspect="1" noChangeArrowheads="1"/>
+                    </pic:cNvPicPr>
+                  </pic:nvPicPr>
+                  <pic:blipFill>
+                    <a:blip r:embed="rId12" cstate="print">
+                      <a:extLst>
+                        <a:ext uri="{28A0092B-C50C-407E-A947-70E740481C1C}">
+                          <a14:useLocalDpi xmlns:a14="http://schemas.microsoft.com/office/drawing/2010/main" val="0"/>
+                        </a:ext>
+                      </a:extLst>
+                    </a:blip>
+                    <a:srcRect/>
+                    <a:stretch>
+                      <a:fillRect/>
+                    </a:stretch>
+                  </pic:blipFill>
+                  <pic:spPr bwMode="auto">
+                    <a:xfrm>
+                      <a:off x="0" y="0"/>
+                      <a:ext cx="3052800" cy="3052800"/>
+                    </a:xfrm>
+                    <a:prstGeom prst="rect">
+                      <a:avLst/>
+                    </a:prstGeom>
+                    <a:ln>
+                      <a:noFill/>
+                    </a:ln>
+                    <a:effectLst>
+                      <a:outerShdw blurRad="190500" algn="tl" rotWithShape="0">
+                        <a:srgbClr val="000000">
+                          <a:alpha val="70000"/>
+                        </a:srgbClr>
+                      </a:outerShdw>
+                    </a:effectLst>
+                  </pic:spPr>
+                </pic:pic>
+              </a:graphicData>
+            </a:graphic>
+            <wp14:sizeRelH relativeFrom="margin">
+              <wp14:pctWidth>0</wp14:pctWidth>
+            </wp14:sizeRelH>
+            <wp14:sizeRelV relativeFrom="margin">
+              <wp14:pctHeight>0</wp14:pctHeight>
+            </wp14:sizeRelV>
+          </wp:anchor>
+        </w:drawing>
+      </w:r>
     </w:p>
     <w:p>
       <w:pPr>
@@ -706,9 +887,9 @@
           <w:lang w:eastAsia="fr-CA"/>
         </w:rPr>
         <w:drawing>
-          <wp:inline distT="0" distB="0" distL="0" distR="0" wp14:anchorId="6C1A7B28" wp14:editId="5C3927A7">
-            <wp:extent cx="6321130" cy="6600825"/>
-            <wp:effectExtent l="0" t="0" r="3810" b="0"/>
+          <wp:inline distT="0" distB="0" distL="0" distR="0" wp14:anchorId="6C1A7B28" wp14:editId="396B0DB7">
+            <wp:extent cx="6116731" cy="6457950"/>
+            <wp:effectExtent l="190500" t="190500" r="189230" b="190500"/>
             <wp:docPr id="3" name="Image 3"/>
             <wp:cNvGraphicFramePr>
               <a:graphicFrameLocks xmlns:a="http://schemas.openxmlformats.org/drawingml/2006/main" noChangeAspect="1"/>
@@ -722,30 +903,43 @@
                       <a:picLocks noChangeAspect="1" noChangeArrowheads="1"/>
                     </pic:cNvPicPr>
                   </pic:nvPicPr>
-                  <pic:blipFill>
-                    <a:blip r:embed="rId12" cstate="print">
+                  <pic:blipFill rotWithShape="1">
+                    <a:blip r:embed="rId13" cstate="print">
                       <a:extLst>
                         <a:ext uri="{28A0092B-C50C-407E-A947-70E740481C1C}">
                           <a14:useLocalDpi xmlns:a14="http://schemas.microsoft.com/office/drawing/2010/main" val="0"/>
                         </a:ext>
                       </a:extLst>
                     </a:blip>
-                    <a:stretch>
-                      <a:fillRect/>
-                    </a:stretch>
+                    <a:srcRect l="-1356" t="-1443" r="-1129" b="-2174"/>
+                    <a:stretch/>
                   </pic:blipFill>
                   <pic:spPr bwMode="auto">
                     <a:xfrm>
                       <a:off x="0" y="0"/>
-                      <a:ext cx="6337105" cy="6617507"/>
+                      <a:ext cx="6143955" cy="6486692"/>
                     </a:xfrm>
                     <a:prstGeom prst="rect">
                       <a:avLst/>
                     </a:prstGeom>
-                    <a:noFill/>
+                    <a:solidFill>
+                      <a:schemeClr val="bg1"/>
+                    </a:solidFill>
                     <a:ln>
                       <a:noFill/>
                     </a:ln>
+                    <a:effectLst>
+                      <a:outerShdw blurRad="190500" algn="tl" rotWithShape="0">
+                        <a:srgbClr val="000000">
+                          <a:alpha val="70000"/>
+                        </a:srgbClr>
+                      </a:outerShdw>
+                    </a:effectLst>
+                    <a:extLst>
+                      <a:ext uri="{53640926-AAD7-44D8-BBD7-CCE9431645EC}">
+                        <a14:shadowObscured xmlns:a14="http://schemas.microsoft.com/office/drawing/2010/main"/>
+                      </a:ext>
+                    </a:extLst>
                   </pic:spPr>
                 </pic:pic>
               </a:graphicData>
@@ -759,6 +953,9 @@
         <w:pStyle w:val="Lgende"/>
       </w:pPr>
       <w:r>
+        <w:t xml:space="preserve">Figure </w:t>
+      </w:r>
+      <w:r>
         <w:fldChar w:fldCharType="begin"/>
       </w:r>
       <w:r>
@@ -775,6 +972,9 @@
       </w:r>
       <w:r>
         <w:fldChar w:fldCharType="end"/>
+      </w:r>
+      <w:r>
+        <w:t> :</w:t>
       </w:r>
       <w:r>
         <w:t xml:space="preserve"> Modèle de processus logique niveau 0</w:t>
@@ -791,9 +991,9 @@
         </w:rPr>
         <w:lastRenderedPageBreak/>
         <w:drawing>
-          <wp:inline distT="0" distB="0" distL="0" distR="0" wp14:anchorId="0C9B0655" wp14:editId="1A323BE4">
-            <wp:extent cx="4911374" cy="7743825"/>
-            <wp:effectExtent l="0" t="0" r="3810" b="0"/>
+          <wp:inline distT="0" distB="0" distL="0" distR="0" wp14:anchorId="0C9B0655" wp14:editId="14C0A5CE">
+            <wp:extent cx="4733925" cy="7411544"/>
+            <wp:effectExtent l="190500" t="190500" r="180975" b="189865"/>
             <wp:docPr id="4" name="Image 4"/>
             <wp:cNvGraphicFramePr>
               <a:graphicFrameLocks xmlns:a="http://schemas.openxmlformats.org/drawingml/2006/main" noChangeAspect="1"/>
@@ -805,26 +1005,43 @@
                     <pic:cNvPr id="4" name="Diagramme.png"/>
                     <pic:cNvPicPr/>
                   </pic:nvPicPr>
-                  <pic:blipFill>
-                    <a:blip r:embed="rId13" cstate="print">
+                  <pic:blipFill rotWithShape="1">
+                    <a:blip r:embed="rId14" cstate="print">
                       <a:extLst>
                         <a:ext uri="{28A0092B-C50C-407E-A947-70E740481C1C}">
                           <a14:useLocalDpi xmlns:a14="http://schemas.microsoft.com/office/drawing/2010/main" val="0"/>
                         </a:ext>
                       </a:extLst>
                     </a:blip>
-                    <a:stretch>
-                      <a:fillRect/>
-                    </a:stretch>
+                    <a:srcRect l="-1358" t="-1230" r="-1837" b="-1238"/>
+                    <a:stretch/>
                   </pic:blipFill>
-                  <pic:spPr>
+                  <pic:spPr bwMode="auto">
                     <a:xfrm>
                       <a:off x="0" y="0"/>
-                      <a:ext cx="4914336" cy="7748495"/>
+                      <a:ext cx="4748359" cy="7434142"/>
                     </a:xfrm>
                     <a:prstGeom prst="rect">
                       <a:avLst/>
                     </a:prstGeom>
+                    <a:solidFill>
+                      <a:schemeClr val="bg1"/>
+                    </a:solidFill>
+                    <a:ln>
+                      <a:noFill/>
+                    </a:ln>
+                    <a:effectLst>
+                      <a:outerShdw blurRad="190500" algn="tl" rotWithShape="0">
+                        <a:srgbClr val="000000">
+                          <a:alpha val="70000"/>
+                        </a:srgbClr>
+                      </a:outerShdw>
+                    </a:effectLst>
+                    <a:extLst>
+                      <a:ext uri="{53640926-AAD7-44D8-BBD7-CCE9431645EC}">
+                        <a14:shadowObscured xmlns:a14="http://schemas.microsoft.com/office/drawing/2010/main"/>
+                      </a:ext>
+                    </a:extLst>
                   </pic:spPr>
                 </pic:pic>
               </a:graphicData>
@@ -838,6 +1055,9 @@
         <w:pStyle w:val="Lgende"/>
       </w:pPr>
       <w:r>
+        <w:t xml:space="preserve">Figure </w:t>
+      </w:r>
+      <w:r>
         <w:fldChar w:fldCharType="begin"/>
       </w:r>
       <w:r>
@@ -854,6 +1074,9 @@
       </w:r>
       <w:r>
         <w:fldChar w:fldCharType="end"/>
+      </w:r>
+      <w:r>
+        <w:t> :</w:t>
       </w:r>
       <w:r>
         <w:t xml:space="preserve"> Modèle de proce</w:t>
@@ -931,7 +1154,7 @@
             <w:noProof/>
             <w:lang w:val="fr-FR"/>
           </w:rPr>
-          <w:t>5</w:t>
+          <w:t>2</w:t>
         </w:r>
         <w:r>
           <w:fldChar w:fldCharType="end"/>
@@ -1877,21 +2100,21 @@
     <w:charset w:val="00"/>
     <w:family w:val="swiss"/>
     <w:pitch w:val="variable"/>
-    <w:sig w:usb0="E00002FF" w:usb1="4000ACFF" w:usb2="00000001" w:usb3="00000000" w:csb0="0000019F" w:csb1="00000000"/>
+    <w:sig w:usb0="E0002EFF" w:usb1="C000247B" w:usb2="00000009" w:usb3="00000000" w:csb0="000001FF" w:csb1="00000000"/>
   </w:font>
   <w:font w:name="Times New Roman">
     <w:panose1 w:val="02020603050405020304"/>
     <w:charset w:val="00"/>
     <w:family w:val="roman"/>
     <w:pitch w:val="variable"/>
-    <w:sig w:usb0="E0002AFF" w:usb1="C0007843" w:usb2="00000009" w:usb3="00000000" w:csb0="000001FF" w:csb1="00000000"/>
+    <w:sig w:usb0="E0002EFF" w:usb1="C000785B" w:usb2="00000009" w:usb3="00000000" w:csb0="000001FF" w:csb1="00000000"/>
   </w:font>
   <w:font w:name="Cambria">
     <w:panose1 w:val="02040503050406030204"/>
     <w:charset w:val="00"/>
     <w:family w:val="roman"/>
     <w:pitch w:val="variable"/>
-    <w:sig w:usb0="A00002EF" w:usb1="4000004B" w:usb2="00000000" w:usb3="00000000" w:csb0="0000009F" w:csb1="00000000"/>
+    <w:sig w:usb0="E00006FF" w:usb1="420024FF" w:usb2="02000000" w:usb3="00000000" w:csb0="0000019F" w:csb1="00000000"/>
   </w:font>
   <w:font w:name="Tahoma">
     <w:panose1 w:val="020B0604030504040204"/>
@@ -1905,7 +2128,7 @@
     <w:charset w:val="00"/>
     <w:family w:val="swiss"/>
     <w:pitch w:val="variable"/>
-    <w:sig w:usb0="A00002EF" w:usb1="4000207B" w:usb2="00000000" w:usb3="00000000" w:csb0="0000009F" w:csb1="00000000"/>
+    <w:sig w:usb0="E0002AFF" w:usb1="C000247B" w:usb2="00000009" w:usb3="00000000" w:csb0="000001FF" w:csb1="00000000"/>
   </w:font>
 </w:fonts>
 </file>
@@ -1926,8 +2149,8 @@
   </w:compat>
   <w:rsids>
     <w:rsidRoot w:val="00493D69"/>
-    <w:rsid w:val="00131923"/>
     <w:rsid w:val="00493D69"/>
+    <w:rsid w:val="0099563B"/>
     <w:rsid w:val="00CE4D70"/>
     <w:rsid w:val="00DA6D76"/>
   </w:rsids>
@@ -2728,7 +2951,7 @@
 </file>
 
 <file path=customXml/itemProps2.xml><?xml version="1.0" encoding="utf-8"?>
-<ds:datastoreItem xmlns:ds="http://schemas.openxmlformats.org/officeDocument/2006/customXml" ds:itemID="{D28EA643-2352-4366-88DA-E604D3095979}">
+<ds:datastoreItem xmlns:ds="http://schemas.openxmlformats.org/officeDocument/2006/customXml" ds:itemID="{79829C26-8A73-4727-9301-E83B829F252E}">
   <ds:schemaRefs>
     <ds:schemaRef ds:uri="http://schemas.openxmlformats.org/officeDocument/2006/bibliography"/>
   </ds:schemaRefs>

</xml_diff>

<commit_message>
Dépot du pdf créé
</commit_message>
<xml_diff>
--- a/docs/Rapport de modélisation.docx
+++ b/docs/Rapport de modélisation.docx
@@ -25,13 +25,9 @@
       </w:r>
       <w:r>
         <w:br/>
-      </w:r>
-      <w:bookmarkStart w:id="0" w:name="_GoBack"/>
-      <w:r>
         <w:t>Informatique de gestion</w:t>
       </w:r>
     </w:p>
-    <w:bookmarkEnd w:id="0" w:displacedByCustomXml="next"/>
     <w:sdt>
       <w:sdtPr>
         <w:alias w:val="Title"/>
@@ -494,12 +490,12 @@
       <w:pPr>
         <w:pStyle w:val="Titre1"/>
       </w:pPr>
-      <w:bookmarkStart w:id="1" w:name="_Toc21006201"/>
+      <w:bookmarkStart w:id="0" w:name="_Toc21006201"/>
       <w:r>
         <w:lastRenderedPageBreak/>
         <w:t>Introduction</w:t>
       </w:r>
-      <w:bookmarkEnd w:id="1"/>
+      <w:bookmarkEnd w:id="0"/>
     </w:p>
     <w:p>
       <w:r>
@@ -515,12 +511,12 @@
       <w:pPr>
         <w:pStyle w:val="Titre1"/>
       </w:pPr>
-      <w:bookmarkStart w:id="2" w:name="_Toc21006202"/>
+      <w:bookmarkStart w:id="1" w:name="_Toc21006202"/>
       <w:r>
         <w:lastRenderedPageBreak/>
         <w:t>Cas d’utilisations</w:t>
       </w:r>
-      <w:bookmarkEnd w:id="2"/>
+      <w:bookmarkEnd w:id="1"/>
     </w:p>
     <w:p>
       <w:r>
@@ -539,7 +535,7 @@
       <w:r>
         <w:rPr>
           <w:noProof/>
-          <w:lang w:eastAsia="fr-CA"/>
+          <w:lang w:val="en-US"/>
         </w:rPr>
         <w:drawing>
           <wp:inline distT="0" distB="0" distL="0" distR="0" wp14:anchorId="5BA0E9FC" wp14:editId="110A1E53">
@@ -639,12 +635,12 @@
       <w:pPr>
         <w:pStyle w:val="Titre1"/>
       </w:pPr>
-      <w:bookmarkStart w:id="3" w:name="_Toc21006203"/>
+      <w:bookmarkStart w:id="2" w:name="_Toc21006203"/>
       <w:r>
         <w:lastRenderedPageBreak/>
         <w:t>Prototype</w:t>
       </w:r>
-      <w:bookmarkEnd w:id="3"/>
+      <w:bookmarkEnd w:id="2"/>
     </w:p>
     <w:p>
       <w:r>
@@ -693,7 +689,7 @@
       <w:r>
         <w:rPr>
           <w:noProof/>
-          <w:lang w:eastAsia="fr-CA"/>
+          <w:lang w:val="en-US"/>
         </w:rPr>
         <mc:AlternateContent>
           <mc:Choice Requires="wps">
@@ -797,7 +793,7 @@
       <w:r>
         <w:rPr>
           <w:noProof/>
-          <w:lang w:eastAsia="fr-CA"/>
+          <w:lang w:val="en-US"/>
         </w:rPr>
         <w:drawing>
           <wp:anchor distT="0" distB="0" distL="114300" distR="114300" simplePos="0" relativeHeight="251656192" behindDoc="0" locked="0" layoutInCell="1" allowOverlap="1" wp14:anchorId="38F4EE55" wp14:editId="3471777C">
@@ -873,18 +869,18 @@
       <w:pPr>
         <w:pStyle w:val="Titre1"/>
       </w:pPr>
-      <w:bookmarkStart w:id="4" w:name="_Toc21006204"/>
+      <w:bookmarkStart w:id="3" w:name="_Toc21006204"/>
       <w:r>
         <w:lastRenderedPageBreak/>
         <w:t>Diagramme des flux données</w:t>
       </w:r>
-      <w:bookmarkEnd w:id="4"/>
+      <w:bookmarkEnd w:id="3"/>
     </w:p>
     <w:p>
       <w:r>
         <w:rPr>
           <w:noProof/>
-          <w:lang w:eastAsia="fr-CA"/>
+          <w:lang w:val="en-US"/>
         </w:rPr>
         <w:drawing>
           <wp:inline distT="0" distB="0" distL="0" distR="0" wp14:anchorId="6C1A7B28" wp14:editId="396B0DB7">
@@ -987,7 +983,7 @@
       <w:r>
         <w:rPr>
           <w:noProof/>
-          <w:lang w:eastAsia="fr-CA"/>
+          <w:lang w:val="en-US"/>
         </w:rPr>
         <w:lastRenderedPageBreak/>
         <w:drawing>
@@ -1049,6 +1045,8 @@
           </wp:inline>
         </w:drawing>
       </w:r>
+      <w:bookmarkStart w:id="4" w:name="_GoBack"/>
+      <w:bookmarkEnd w:id="4"/>
     </w:p>
     <w:p>
       <w:pPr>
@@ -1083,6 +1081,113 @@
       </w:r>
       <w:r>
         <w:t>ssus logique niveau 1</w:t>
+      </w:r>
+    </w:p>
+    <w:p>
+      <w:pPr>
+        <w:pStyle w:val="Titre1"/>
+      </w:pPr>
+      <w:r>
+        <w:lastRenderedPageBreak/>
+        <w:t>Diagramme de séquence</w:t>
+      </w:r>
+    </w:p>
+    <w:p>
+      <w:pPr>
+        <w:keepNext/>
+      </w:pPr>
+      <w:r>
+        <w:rPr>
+          <w:noProof/>
+          <w:lang w:val="en-US"/>
+        </w:rPr>
+        <w:drawing>
+          <wp:inline distT="0" distB="0" distL="0" distR="0" wp14:anchorId="5F8967C0" wp14:editId="451725E4">
+            <wp:extent cx="6057900" cy="6546440"/>
+            <wp:effectExtent l="190500" t="190500" r="190500" b="197485"/>
+            <wp:docPr id="2" name="Image 2"/>
+            <wp:cNvGraphicFramePr>
+              <a:graphicFrameLocks xmlns:a="http://schemas.openxmlformats.org/drawingml/2006/main" noChangeAspect="1"/>
+            </wp:cNvGraphicFramePr>
+            <a:graphic xmlns:a="http://schemas.openxmlformats.org/drawingml/2006/main">
+              <a:graphicData uri="http://schemas.openxmlformats.org/drawingml/2006/picture">
+                <pic:pic xmlns:pic="http://schemas.openxmlformats.org/drawingml/2006/picture">
+                  <pic:nvPicPr>
+                    <pic:cNvPr id="2" name="UML-Diagramme de séquence.png"/>
+                    <pic:cNvPicPr/>
+                  </pic:nvPicPr>
+                  <pic:blipFill rotWithShape="1">
+                    <a:blip r:embed="rId15" cstate="print">
+                      <a:extLst>
+                        <a:ext uri="{28A0092B-C50C-407E-A947-70E740481C1C}">
+                          <a14:useLocalDpi xmlns:a14="http://schemas.microsoft.com/office/drawing/2010/main" val="0"/>
+                        </a:ext>
+                      </a:extLst>
+                    </a:blip>
+                    <a:srcRect t="1" r="-1488" b="-218"/>
+                    <a:stretch/>
+                  </pic:blipFill>
+                  <pic:spPr bwMode="auto">
+                    <a:xfrm>
+                      <a:off x="0" y="0"/>
+                      <a:ext cx="6064841" cy="6553941"/>
+                    </a:xfrm>
+                    <a:prstGeom prst="rect">
+                      <a:avLst/>
+                    </a:prstGeom>
+                    <a:solidFill>
+                      <a:schemeClr val="bg1"/>
+                    </a:solidFill>
+                    <a:ln>
+                      <a:noFill/>
+                    </a:ln>
+                    <a:effectLst>
+                      <a:outerShdw blurRad="190500" algn="tl" rotWithShape="0">
+                        <a:srgbClr val="000000">
+                          <a:alpha val="70000"/>
+                        </a:srgbClr>
+                      </a:outerShdw>
+                    </a:effectLst>
+                    <a:extLst>
+                      <a:ext uri="{53640926-AAD7-44D8-BBD7-CCE9431645EC}">
+                        <a14:shadowObscured xmlns:a14="http://schemas.microsoft.com/office/drawing/2010/main"/>
+                      </a:ext>
+                    </a:extLst>
+                  </pic:spPr>
+                </pic:pic>
+              </a:graphicData>
+            </a:graphic>
+          </wp:inline>
+        </w:drawing>
+      </w:r>
+    </w:p>
+    <w:p>
+      <w:pPr>
+        <w:pStyle w:val="Lgende"/>
+      </w:pPr>
+      <w:r>
+        <w:t xml:space="preserve">Figure </w:t>
+      </w:r>
+      <w:r>
+        <w:fldChar w:fldCharType="begin"/>
+      </w:r>
+      <w:r>
+        <w:instrText xml:space="preserve"> SEQ Figure \* ARABIC </w:instrText>
+      </w:r>
+      <w:r>
+        <w:fldChar w:fldCharType="separate"/>
+      </w:r>
+      <w:r>
+        <w:rPr>
+          <w:noProof/>
+        </w:rPr>
+        <w:t>4</w:t>
+      </w:r>
+      <w:r>
+        <w:fldChar w:fldCharType="end"/>
+      </w:r>
+      <w:r>
+        <w:t xml:space="preserve"> : Diagramme de séquence création d'un plan-cadre</w:t>
       </w:r>
     </w:p>
     <w:sectPr>
@@ -1154,7 +1259,7 @@
             <w:noProof/>
             <w:lang w:val="fr-FR"/>
           </w:rPr>
-          <w:t>2</w:t>
+          <w:t>4</w:t>
         </w:r>
         <w:r>
           <w:fldChar w:fldCharType="end"/>
@@ -2149,6 +2254,7 @@
   </w:compat>
   <w:rsids>
     <w:rsidRoot w:val="00493D69"/>
+    <w:rsid w:val="00473B64"/>
     <w:rsid w:val="00493D69"/>
     <w:rsid w:val="0099563B"/>
     <w:rsid w:val="00CE4D70"/>
@@ -2169,8 +2275,8 @@
   </m:mathPr>
   <w:themeFontLang w:val="en-US"/>
   <w:clrSchemeMapping w:bg1="light1" w:t1="dark1" w:bg2="light2" w:t2="dark2" w:accent1="accent1" w:accent2="accent2" w:accent3="accent3" w:accent4="accent4" w:accent5="accent5" w:accent6="accent6" w:hyperlink="hyperlink" w:followedHyperlink="followedHyperlink"/>
-  <w:decimalSymbol w:val=","/>
-  <w:listSeparator w:val=";"/>
+  <w:decimalSymbol w:val="."/>
+  <w:listSeparator w:val=","/>
   <w15:chartTrackingRefBased/>
 </w:settings>
 </file>
@@ -2951,7 +3057,7 @@
 </file>
 
 <file path=customXml/itemProps2.xml><?xml version="1.0" encoding="utf-8"?>
-<ds:datastoreItem xmlns:ds="http://schemas.openxmlformats.org/officeDocument/2006/customXml" ds:itemID="{79829C26-8A73-4727-9301-E83B829F252E}">
+<ds:datastoreItem xmlns:ds="http://schemas.openxmlformats.org/officeDocument/2006/customXml" ds:itemID="{410B9DA5-BAF4-4F90-8830-10B95D34023B}">
   <ds:schemaRefs>
     <ds:schemaRef ds:uri="http://schemas.openxmlformats.org/officeDocument/2006/bibliography"/>
   </ds:schemaRefs>

</xml_diff>